<commit_message>
bao cao khoa hoc
</commit_message>
<xml_diff>
--- a/PMHT-3-BCKH.docx
+++ b/PMHT-3-BCKH.docx
@@ -217,10 +217,12 @@
       <w:r>
         <w:rPr>
           <w:b/>
-          <w:sz w:val="27"/>
-          <w:szCs w:val="27"/>
-        </w:rPr>
-        <w:t>PMHT-3</w:t>
+          <w:bCs/>
+          <w:color w:val="000000"/>
+          <w:sz w:val="27"/>
+          <w:szCs w:val="27"/>
+        </w:rPr>
+        <w:t>21_1033_02</w:t>
       </w:r>
     </w:p>
     <w:p>
@@ -531,6 +533,7 @@
     <w:p>
       <w:pPr>
         <w:ind w:firstLine="360"/>
+        <w:jc w:val="both"/>
         <w:rPr>
           <w:color w:val="000000"/>
           <w:sz w:val="27"/>
@@ -582,6 +585,7 @@
     <w:p>
       <w:pPr>
         <w:ind w:firstLine="360"/>
+        <w:jc w:val="both"/>
         <w:rPr>
           <w:color w:val="050505"/>
           <w:sz w:val="27"/>
@@ -610,6 +614,7 @@
     <w:p>
       <w:pPr>
         <w:ind w:firstLine="360"/>
+        <w:jc w:val="both"/>
         <w:rPr>
           <w:color w:val="000000"/>
           <w:sz w:val="27"/>
@@ -628,6 +633,7 @@
     <w:p>
       <w:pPr>
         <w:ind w:firstLine="360"/>
+        <w:jc w:val="both"/>
         <w:rPr>
           <w:color w:val="000000"/>
           <w:sz w:val="27"/>
@@ -657,43 +663,21 @@
           <w:sz w:val="27"/>
           <w:szCs w:val="27"/>
         </w:rPr>
-        <w:t xml:space="preserve"> </w:t>
-      </w:r>
-      <w:r>
-        <w:rPr>
-          <w:sz w:val="27"/>
-          <w:szCs w:val="27"/>
-        </w:rPr>
-        <w:t>Lê Thị Phương Nga BS khoa nội, bệnh viện Nguyễn Trãi, TPHCM</w:t>
-      </w:r>
-      <w:r>
-        <w:rPr>
-          <w:sz w:val="27"/>
-          <w:szCs w:val="27"/>
-          <w:lang w:val="en-US"/>
-        </w:rPr>
-        <w:t xml:space="preserve"> đã hỗ trợ kiến thức về giãi </w:t>
-      </w:r>
-      <w:r>
-        <w:rPr>
-          <w:sz w:val="27"/>
-          <w:szCs w:val="27"/>
-          <w:lang w:val="en-US"/>
-        </w:rPr>
-        <w:t xml:space="preserve">phẫu </w:t>
-      </w:r>
-      <w:r>
-        <w:rPr>
-          <w:sz w:val="27"/>
-          <w:szCs w:val="27"/>
-          <w:lang w:val="en-US"/>
-        </w:rPr>
-        <w:t>lồng ngực, giãi phẫu tim người.</w:t>
+        <w:t xml:space="preserve"> Lê Thị Phương Nga BS khoa nội, bệnh viện Nguyễn Trãi, TPHCM</w:t>
+      </w:r>
+      <w:r>
+        <w:rPr>
+          <w:sz w:val="27"/>
+          <w:szCs w:val="27"/>
+          <w:lang w:val="en-US"/>
+        </w:rPr>
+        <w:t xml:space="preserve"> đã hỗ trợ kiến thức về giãi phẫu lồng ngực, giãi phẫu tim người.</w:t>
       </w:r>
     </w:p>
     <w:p>
       <w:pPr>
         <w:ind w:firstLine="360"/>
+        <w:jc w:val="both"/>
         <w:rPr>
           <w:color w:val="000000"/>
           <w:sz w:val="27"/>
@@ -1252,6 +1236,7 @@
     <w:p>
       <w:pPr>
         <w:ind w:firstLine="720"/>
+        <w:jc w:val="both"/>
         <w:rPr>
           <w:color w:val="000000"/>
           <w:sz w:val="27"/>
@@ -1274,7 +1259,25 @@
           <w:szCs w:val="27"/>
           <w:lang w:val="en-US"/>
         </w:rPr>
-        <w:t xml:space="preserve"> [00].</w:t>
+        <w:t xml:space="preserve"> [</w:t>
+      </w:r>
+      <w:r>
+        <w:rPr>
+          <w:color w:val="000000"/>
+          <w:sz w:val="27"/>
+          <w:szCs w:val="27"/>
+          <w:lang w:val="en-US"/>
+        </w:rPr>
+        <w:t>1</w:t>
+      </w:r>
+      <w:r>
+        <w:rPr>
+          <w:color w:val="000000"/>
+          <w:sz w:val="27"/>
+          <w:szCs w:val="27"/>
+          <w:lang w:val="en-US"/>
+        </w:rPr>
+        <w:t>].</w:t>
       </w:r>
       <w:r>
         <w:rPr>
@@ -1337,6 +1340,15 @@
           <w:szCs w:val="27"/>
           <w:lang w:val="en-US"/>
         </w:rPr>
+        <w:t xml:space="preserve"> [2]</w:t>
+      </w:r>
+      <w:r>
+        <w:rPr>
+          <w:color w:val="000000"/>
+          <w:sz w:val="27"/>
+          <w:szCs w:val="27"/>
+          <w:lang w:val="en-US"/>
+        </w:rPr>
         <w:t xml:space="preserve">. </w:t>
       </w:r>
       <w:r>
@@ -1382,7 +1394,7 @@
           <w:szCs w:val="27"/>
           <w:lang w:val="en-US"/>
         </w:rPr>
-        <w:t>00</w:t>
+        <w:t>3</w:t>
       </w:r>
       <w:r>
         <w:rPr>
@@ -1477,7 +1489,24 @@
           <w:sz w:val="27"/>
           <w:szCs w:val="27"/>
         </w:rPr>
-        <w:t xml:space="preserve"> đọc và phân tích các hình ảnh cắt lớp thực tế, đa số là tập đọc và học qua sách vở với các tình </w:t>
+        <w:t xml:space="preserve"> đọc và phân tích các hình ảnh cắt lớp thực tế, đa số là tập đọc và học qua sách vở với các tình huống có sẵn. Tuy nhiên thực tế cho thấy tim có thể có nhiều </w:t>
+      </w:r>
+      <w:r>
+        <w:rPr>
+          <w:color w:val="000000"/>
+          <w:sz w:val="27"/>
+          <w:szCs w:val="27"/>
+          <w:lang w:val="en-US"/>
+        </w:rPr>
+        <w:t>biến chứng</w:t>
+      </w:r>
+      <w:r>
+        <w:rPr>
+          <w:color w:val="000000"/>
+          <w:sz w:val="27"/>
+          <w:szCs w:val="27"/>
+        </w:rPr>
+        <w:t xml:space="preserve"> bất thường gây khó khăn cho kỹ thuật </w:t>
       </w:r>
       <w:r>
         <w:rPr>
@@ -1486,24 +1515,7 @@
           <w:szCs w:val="27"/>
         </w:rPr>
         <w:lastRenderedPageBreak/>
-        <w:t xml:space="preserve">huống có sẵn. Tuy nhiên thực tế cho thấy tim có thể có nhiều </w:t>
-      </w:r>
-      <w:r>
-        <w:rPr>
-          <w:color w:val="000000"/>
-          <w:sz w:val="27"/>
-          <w:szCs w:val="27"/>
-          <w:lang w:val="en-US"/>
-        </w:rPr>
-        <w:t>biến chứng</w:t>
-      </w:r>
-      <w:r>
-        <w:rPr>
-          <w:color w:val="000000"/>
-          <w:sz w:val="27"/>
-          <w:szCs w:val="27"/>
-        </w:rPr>
-        <w:t xml:space="preserve"> bất thường gây khó khăn cho kỹ thuật viên </w:t>
+        <w:t xml:space="preserve">viên </w:t>
       </w:r>
       <w:r>
         <w:rPr>
@@ -1523,6 +1535,7 @@
     </w:p>
     <w:p>
       <w:pPr>
+        <w:jc w:val="both"/>
         <w:rPr>
           <w:b/>
           <w:bCs/>
@@ -1544,6 +1557,7 @@
     </w:p>
     <w:p>
       <w:pPr>
+        <w:jc w:val="both"/>
         <w:rPr>
           <w:sz w:val="27"/>
           <w:szCs w:val="27"/>
@@ -1640,6 +1654,7 @@
     </w:p>
     <w:p>
       <w:pPr>
+        <w:jc w:val="both"/>
         <w:rPr>
           <w:sz w:val="27"/>
           <w:szCs w:val="27"/>
@@ -1685,6 +1700,7 @@
     </w:p>
     <w:p>
       <w:pPr>
+        <w:jc w:val="both"/>
         <w:rPr>
           <w:sz w:val="27"/>
           <w:szCs w:val="27"/>
@@ -1715,6 +1731,7 @@
     </w:p>
     <w:p>
       <w:pPr>
+        <w:jc w:val="both"/>
         <w:rPr>
           <w:b/>
           <w:bCs/>
@@ -1743,6 +1760,7 @@
     </w:p>
     <w:p>
       <w:pPr>
+        <w:jc w:val="both"/>
         <w:rPr>
           <w:b/>
           <w:bCs/>
@@ -1764,6 +1782,7 @@
     </w:p>
     <w:p>
       <w:pPr>
+        <w:jc w:val="both"/>
         <w:rPr>
           <w:color w:val="000000"/>
           <w:sz w:val="27"/>
@@ -1820,43 +1839,7 @@
           <w:szCs w:val="27"/>
           <w:lang w:val="en-US"/>
         </w:rPr>
-        <w:t xml:space="preserve">nâng cao khả năng đọc hiểu ảnh cắt lớp, </w:t>
-      </w:r>
-      <w:r>
-        <w:rPr>
-          <w:color w:val="000000"/>
-          <w:sz w:val="27"/>
-          <w:szCs w:val="27"/>
-          <w:lang w:val="en-US"/>
-        </w:rPr>
-        <w:t xml:space="preserve">tăng trải nghiệm </w:t>
-      </w:r>
-      <w:r>
-        <w:rPr>
-          <w:color w:val="000000"/>
-          <w:sz w:val="27"/>
-          <w:szCs w:val="27"/>
-          <w:lang w:val="en-US"/>
-        </w:rPr>
-        <w:t xml:space="preserve">phân tích </w:t>
-      </w:r>
-      <w:r>
-        <w:rPr>
-          <w:color w:val="000000"/>
-          <w:sz w:val="27"/>
-          <w:szCs w:val="27"/>
-          <w:lang w:val="en-US"/>
-        </w:rPr>
-        <w:t>dữ liệu thô thực tế</w:t>
-      </w:r>
-      <w:r>
-        <w:rPr>
-          <w:color w:val="000000"/>
-          <w:sz w:val="27"/>
-          <w:szCs w:val="27"/>
-          <w:lang w:val="en-US"/>
-        </w:rPr>
-        <w:t xml:space="preserve">, tăng khả năng hình dung, tiết kiệm thời gian. </w:t>
+        <w:t xml:space="preserve">nâng cao khả năng đọc hiểu ảnh cắt lớp, tăng trải nghiệm phân tích dữ liệu thô thực tế, tăng khả năng hình dung, tiết kiệm thời gian. </w:t>
       </w:r>
       <w:r>
         <w:rPr>
@@ -1926,16 +1909,7 @@
           <w:szCs w:val="27"/>
           <w:lang w:val="en-US"/>
         </w:rPr>
-        <w:t xml:space="preserve"> và </w:t>
-      </w:r>
-      <w:r>
-        <w:rPr>
-          <w:color w:val="000000"/>
-          <w:sz w:val="27"/>
-          <w:szCs w:val="27"/>
-          <w:lang w:val="en-US"/>
-        </w:rPr>
-        <w:t>chất lượng</w:t>
+        <w:t xml:space="preserve"> và chất lượng</w:t>
       </w:r>
       <w:r>
         <w:rPr>
@@ -1962,11 +1936,21 @@
           <w:szCs w:val="27"/>
           <w:lang w:val="en-US"/>
         </w:rPr>
-        <w:t>, đáp ứng nhu cầu cho hơn 8000 ca phẫu thuật tim tại Việt Nam.</w:t>
-      </w:r>
-    </w:p>
-    <w:p>
-      <w:pPr>
+        <w:t>, đáp ứng nhu cầu cho hơn 8000 ca phẫu thuật tim tại Việt Nam</w:t>
+      </w:r>
+      <w:r>
+        <w:rPr>
+          <w:color w:val="000000"/>
+          <w:sz w:val="27"/>
+          <w:szCs w:val="27"/>
+          <w:lang w:val="en-US"/>
+        </w:rPr>
+        <w:t>. [4]</w:t>
+      </w:r>
+    </w:p>
+    <w:p>
+      <w:pPr>
+        <w:jc w:val="both"/>
         <w:rPr>
           <w:b/>
           <w:bCs/>
@@ -1988,6 +1972,7 @@
     </w:p>
     <w:p>
       <w:pPr>
+        <w:jc w:val="both"/>
         <w:rPr>
           <w:color w:val="000000"/>
           <w:sz w:val="27"/>
@@ -2015,6 +2000,7 @@
     </w:p>
     <w:p>
       <w:pPr>
+        <w:jc w:val="both"/>
         <w:rPr>
           <w:color w:val="000000"/>
           <w:sz w:val="27"/>
@@ -2032,6 +2018,7 @@
     </w:p>
     <w:p>
       <w:pPr>
+        <w:jc w:val="both"/>
         <w:rPr>
           <w:color w:val="000000"/>
           <w:sz w:val="27"/>
@@ -2057,6 +2044,7 @@
     </w:p>
     <w:p>
       <w:pPr>
+        <w:jc w:val="both"/>
         <w:rPr>
           <w:color w:val="000000"/>
           <w:sz w:val="27"/>
@@ -2074,6 +2062,7 @@
     </w:p>
     <w:p>
       <w:pPr>
+        <w:jc w:val="both"/>
         <w:rPr>
           <w:color w:val="000000"/>
           <w:sz w:val="27"/>
@@ -2091,6 +2080,7 @@
     </w:p>
     <w:p>
       <w:pPr>
+        <w:jc w:val="both"/>
         <w:rPr>
           <w:b/>
           <w:bCs/>
@@ -2112,6 +2102,7 @@
     </w:p>
     <w:p>
       <w:pPr>
+        <w:jc w:val="both"/>
         <w:rPr>
           <w:color w:val="000000"/>
           <w:sz w:val="27"/>
@@ -2139,6 +2130,7 @@
     </w:p>
     <w:p>
       <w:pPr>
+        <w:jc w:val="both"/>
         <w:rPr>
           <w:color w:val="000000"/>
           <w:sz w:val="27"/>
@@ -2161,29 +2153,12 @@
           <w:szCs w:val="27"/>
           <w:lang w:val="en-US"/>
         </w:rPr>
-        <w:t xml:space="preserve"> Làm sao để xây dựng một website </w:t>
-      </w:r>
-      <w:r>
-        <w:rPr>
-          <w:color w:val="000000"/>
-          <w:sz w:val="27"/>
-          <w:szCs w:val="27"/>
-          <w:lang w:val="en-US"/>
-        </w:rPr>
-        <w:t>tự động hóa</w:t>
-      </w:r>
-      <w:r>
-        <w:rPr>
-          <w:color w:val="000000"/>
-          <w:sz w:val="27"/>
-          <w:szCs w:val="27"/>
-          <w:lang w:val="en-US"/>
-        </w:rPr>
-        <w:t xml:space="preserve"> đầy đủ các tính năng, công cụ. </w:t>
-      </w:r>
-    </w:p>
-    <w:p>
-      <w:pPr>
+        <w:t xml:space="preserve"> Làm sao để xây dựng một website tự động hóa đầy đủ các tính năng, công cụ. </w:t>
+      </w:r>
+    </w:p>
+    <w:p>
+      <w:pPr>
+        <w:jc w:val="both"/>
         <w:rPr>
           <w:color w:val="000000"/>
           <w:sz w:val="27"/>
@@ -2304,6 +2279,7 @@
     </w:p>
     <w:p>
       <w:pPr>
+        <w:jc w:val="both"/>
         <w:rPr>
           <w:color w:val="000000"/>
           <w:sz w:val="27"/>
@@ -2389,6 +2365,7 @@
     </w:p>
     <w:p>
       <w:pPr>
+        <w:jc w:val="both"/>
         <w:rPr>
           <w:color w:val="000000"/>
           <w:sz w:val="27"/>
@@ -2421,11 +2398,30 @@
           <w:szCs w:val="27"/>
           <w:lang w:val="en-US"/>
         </w:rPr>
-        <w:t xml:space="preserve"> tạo ra một bộ data mới với số vùng nhiều và chi tiết nhất hiện này (12 vùng), trên thế giới chỉ tối đa 7 vùng.</w:t>
-      </w:r>
-    </w:p>
-    <w:p>
-      <w:pPr>
+        <w:t xml:space="preserve"> tạo ra một bộ data mới với số vùng nhiều và chi tiết nhất hiện này (12 vùng), trên thế giới chỉ tối đa 7 vùng</w:t>
+      </w:r>
+      <w:r>
+        <w:rPr>
+          <w:color w:val="000000"/>
+          <w:sz w:val="27"/>
+          <w:szCs w:val="27"/>
+          <w:lang w:val="en-US"/>
+        </w:rPr>
+        <w:t xml:space="preserve">. </w:t>
+      </w:r>
+      <w:r>
+        <w:rPr>
+          <w:color w:val="000000"/>
+          <w:sz w:val="27"/>
+          <w:szCs w:val="27"/>
+          <w:lang w:val="en-US"/>
+        </w:rPr>
+        <w:t>[5]</w:t>
+      </w:r>
+    </w:p>
+    <w:p>
+      <w:pPr>
+        <w:jc w:val="both"/>
         <w:rPr>
           <w:color w:val="000000"/>
           <w:sz w:val="27"/>
@@ -2470,7 +2466,6 @@
           <w:sz w:val="27"/>
           <w:szCs w:val="27"/>
         </w:rPr>
-        <w:lastRenderedPageBreak/>
         <w:t>CHƯƠNG 1: TỔNG QUAN</w:t>
       </w:r>
     </w:p>
@@ -2527,6 +2522,7 @@
     <w:p>
       <w:pPr>
         <w:ind w:firstLine="360"/>
+        <w:jc w:val="both"/>
         <w:rPr>
           <w:b/>
           <w:bCs/>
@@ -2542,6 +2538,7 @@
           <w:sz w:val="27"/>
           <w:szCs w:val="27"/>
         </w:rPr>
+        <w:lastRenderedPageBreak/>
         <w:t xml:space="preserve">Theo khảo sát tổng quan, </w:t>
       </w:r>
       <w:r>
@@ -2616,12 +2613,40 @@
           <w:szCs w:val="27"/>
           <w:lang w:val="en-US"/>
         </w:rPr>
-        <w:t xml:space="preserve"> [00]</w:t>
+        <w:t>.</w:t>
+      </w:r>
+      <w:r>
+        <w:rPr>
+          <w:color w:val="000000"/>
+          <w:sz w:val="27"/>
+          <w:szCs w:val="27"/>
+          <w:lang w:val="en-US"/>
+        </w:rPr>
+        <w:t xml:space="preserve"> [</w:t>
+      </w:r>
+      <w:r>
+        <w:rPr>
+          <w:color w:val="000000"/>
+          <w:sz w:val="27"/>
+          <w:szCs w:val="27"/>
+          <w:lang w:val="en-US"/>
+        </w:rPr>
+        <w:t>6</w:t>
+      </w:r>
+      <w:r>
+        <w:rPr>
+          <w:color w:val="000000"/>
+          <w:sz w:val="27"/>
+          <w:szCs w:val="27"/>
+          <w:lang w:val="en-US"/>
+        </w:rPr>
+        <w:t>]</w:t>
       </w:r>
     </w:p>
     <w:p>
       <w:pPr>
         <w:ind w:firstLine="360"/>
+        <w:jc w:val="both"/>
         <w:rPr>
           <w:b/>
           <w:bCs/>
@@ -2664,6 +2689,33 @@
         </w:rPr>
         <w:t xml:space="preserve"> Một bất cập khá lớn là sự đồng thuận giữa bác sĩ và phần mềm là 87%. Điều này nghĩa là bác sĩ hoàn toàn có thể nhìn ra những tổn thương đó và 13% bất đồng còn lại giữa “máy” và bác sĩ vẫn đặt ra một vấn đề khá lớn.</w:t>
       </w:r>
+      <w:r>
+        <w:rPr>
+          <w:color w:val="000000"/>
+          <w:sz w:val="27"/>
+          <w:szCs w:val="27"/>
+          <w:lang w:val="en-US"/>
+        </w:rPr>
+        <w:t xml:space="preserve"> [</w:t>
+      </w:r>
+      <w:r>
+        <w:rPr>
+          <w:color w:val="000000"/>
+          <w:sz w:val="27"/>
+          <w:szCs w:val="27"/>
+          <w:lang w:val="en-US"/>
+        </w:rPr>
+        <w:t>6</w:t>
+      </w:r>
+      <w:r>
+        <w:rPr>
+          <w:color w:val="000000"/>
+          <w:sz w:val="27"/>
+          <w:szCs w:val="27"/>
+          <w:lang w:val="en-US"/>
+        </w:rPr>
+        <w:t>]</w:t>
+      </w:r>
     </w:p>
     <w:p>
       <w:pPr>
@@ -2689,6 +2741,7 @@
     <w:p>
       <w:pPr>
         <w:ind w:firstLine="720"/>
+        <w:jc w:val="both"/>
         <w:rPr>
           <w:color w:val="000000"/>
           <w:sz w:val="27"/>
@@ -3661,7 +3714,6 @@
               <w:rPr>
                 <w:color w:val="000000"/>
               </w:rPr>
-              <w:lastRenderedPageBreak/>
               <w:t xml:space="preserve">Phân biệt từng vùng riêng biệt </w:t>
             </w:r>
           </w:p>
@@ -3864,6 +3916,7 @@
               <w:rPr>
                 <w:color w:val="000000"/>
               </w:rPr>
+              <w:lastRenderedPageBreak/>
               <w:t>Miễn phí cho sinh viên</w:t>
             </w:r>
           </w:p>
@@ -4595,6 +4648,7 @@
     </w:p>
     <w:p>
       <w:pPr>
+        <w:jc w:val="both"/>
         <w:rPr>
           <w:color w:val="000000"/>
           <w:sz w:val="27"/>
@@ -4632,6 +4686,7 @@
     </w:p>
     <w:p>
       <w:pPr>
+        <w:jc w:val="both"/>
         <w:rPr>
           <w:color w:val="000000"/>
           <w:sz w:val="27"/>
@@ -4705,43 +4760,27 @@
     </w:p>
     <w:p>
       <w:pPr>
-        <w:rPr>
-          <w:color w:val="000000"/>
-          <w:sz w:val="27"/>
-          <w:szCs w:val="27"/>
-          <w:lang w:val="en-US"/>
-        </w:rPr>
-      </w:pPr>
-      <w:r>
-        <w:rPr>
-          <w:color w:val="000000"/>
-          <w:sz w:val="27"/>
-          <w:szCs w:val="27"/>
-          <w:lang w:val="en-US"/>
-        </w:rPr>
-        <w:t xml:space="preserve">- Trong </w:t>
-      </w:r>
-      <w:r>
-        <w:rPr>
-          <w:color w:val="000000"/>
-          <w:sz w:val="27"/>
-          <w:szCs w:val="27"/>
-          <w:lang w:val="en-US"/>
-        </w:rPr>
-        <w:t>46.7% người đến bệnh viện thực hành</w:t>
-      </w:r>
-      <w:r>
-        <w:rPr>
-          <w:color w:val="000000"/>
-          <w:sz w:val="27"/>
-          <w:szCs w:val="27"/>
-          <w:lang w:val="en-US"/>
-        </w:rPr>
-        <w:t xml:space="preserve"> có 85.7% cho rằng số lần đi thực hành không được nhiều và 100% người cho rằng mỗi lần đi rất đông sinh viên nên ít có cơ hội thực hành.</w:t>
-      </w:r>
-    </w:p>
-    <w:p>
-      <w:pPr>
+        <w:jc w:val="both"/>
+        <w:rPr>
+          <w:color w:val="000000"/>
+          <w:sz w:val="27"/>
+          <w:szCs w:val="27"/>
+          <w:lang w:val="en-US"/>
+        </w:rPr>
+      </w:pPr>
+      <w:r>
+        <w:rPr>
+          <w:color w:val="000000"/>
+          <w:sz w:val="27"/>
+          <w:szCs w:val="27"/>
+          <w:lang w:val="en-US"/>
+        </w:rPr>
+        <w:t>- Trong 46.7% người đến bệnh viện thực hành có 85.7% cho rằng số lần đi thực hành không được nhiều và 100% người cho rằng mỗi lần đi rất đông sinh viên nên ít có cơ hội thực hành.</w:t>
+      </w:r>
+    </w:p>
+    <w:p>
+      <w:pPr>
+        <w:jc w:val="both"/>
         <w:rPr>
           <w:color w:val="000000"/>
           <w:sz w:val="27"/>
@@ -4761,6 +4800,7 @@
     </w:p>
     <w:p>
       <w:pPr>
+        <w:jc w:val="both"/>
         <w:rPr>
           <w:color w:val="000000"/>
           <w:sz w:val="27"/>
@@ -4852,6 +4892,7 @@
     </w:p>
     <w:p>
       <w:pPr>
+        <w:jc w:val="both"/>
         <w:rPr>
           <w:b/>
           <w:bCs/>
@@ -4904,6 +4945,7 @@
     </w:p>
     <w:p>
       <w:pPr>
+        <w:jc w:val="both"/>
         <w:rPr>
           <w:color w:val="000000"/>
           <w:sz w:val="27"/>
@@ -4920,7 +4962,6 @@
           <w:szCs w:val="27"/>
           <w:lang w:val="en-US"/>
         </w:rPr>
-        <w:lastRenderedPageBreak/>
         <w:t>*</w:t>
       </w:r>
       <w:r>
@@ -4939,19 +4980,31 @@
           <w:szCs w:val="27"/>
           <w:lang w:val="en-US"/>
         </w:rPr>
-        <w:t xml:space="preserve">Két quả, biểu đồ, thông số thống kê của cuộc khảo sát trên được lưu trữ ở </w:t>
-      </w:r>
-      <w:r>
-        <w:rPr>
-          <w:b/>
-          <w:bCs/>
-          <w:color w:val="000000"/>
-          <w:sz w:val="27"/>
-          <w:szCs w:val="27"/>
-          <w:lang w:val="en-US"/>
-        </w:rPr>
-        <w:t>link này</w:t>
-      </w:r>
+        <w:t xml:space="preserve">Xem chi tiết kết </w:t>
+      </w:r>
+      <w:r>
+        <w:rPr>
+          <w:color w:val="000000"/>
+          <w:sz w:val="27"/>
+          <w:szCs w:val="27"/>
+          <w:lang w:val="en-US"/>
+        </w:rPr>
+        <w:t xml:space="preserve">quả, biểu đồ, thông số thống kê của cuộc khảo sát trên ở </w:t>
+      </w:r>
+      <w:hyperlink r:id="rId9" w:history="1">
+        <w:r>
+          <w:rPr>
+            <w:rStyle w:val="Hyperlink"/>
+            <w:b/>
+            <w:bCs/>
+            <w:color w:val="auto"/>
+            <w:sz w:val="27"/>
+            <w:szCs w:val="27"/>
+            <w:lang w:val="en-US"/>
+          </w:rPr>
+          <w:t>link này</w:t>
+        </w:r>
+      </w:hyperlink>
       <w:r>
         <w:rPr>
           <w:color w:val="000000"/>
@@ -5018,6 +5071,7 @@
           <w:sz w:val="28"/>
           <w:szCs w:val="28"/>
         </w:rPr>
+        <w:lastRenderedPageBreak/>
         <w:t xml:space="preserve">2.1. </w:t>
       </w:r>
       <w:bookmarkEnd w:id="1"/>
@@ -5101,6 +5155,7 @@
           <w:color w:val="000000"/>
           <w:sz w:val="27"/>
           <w:szCs w:val="27"/>
+          <w:lang w:val="en-US"/>
         </w:rPr>
       </w:pPr>
       <w:r>
@@ -5184,22 +5239,53 @@
         </w:rPr>
         <w:t>.</w:t>
       </w:r>
-    </w:p>
-    <w:p>
-      <w:pPr>
+      <w:r>
         <w:rPr>
           <w:bCs/>
           <w:color w:val="000000"/>
           <w:sz w:val="27"/>
           <w:szCs w:val="27"/>
-        </w:rPr>
-      </w:pPr>
+          <w:lang w:val="en-US"/>
+        </w:rPr>
+        <w:t xml:space="preserve"> [</w:t>
+      </w:r>
       <w:r>
         <w:rPr>
           <w:bCs/>
           <w:color w:val="000000"/>
           <w:sz w:val="27"/>
           <w:szCs w:val="27"/>
+          <w:lang w:val="en-US"/>
+        </w:rPr>
+        <w:t>5</w:t>
+      </w:r>
+      <w:r>
+        <w:rPr>
+          <w:bCs/>
+          <w:color w:val="000000"/>
+          <w:sz w:val="27"/>
+          <w:szCs w:val="27"/>
+          <w:lang w:val="en-US"/>
+        </w:rPr>
+        <w:t>]</w:t>
+      </w:r>
+    </w:p>
+    <w:p>
+      <w:pPr>
+        <w:jc w:val="both"/>
+        <w:rPr>
+          <w:bCs/>
+          <w:color w:val="000000"/>
+          <w:sz w:val="27"/>
+          <w:szCs w:val="27"/>
+        </w:rPr>
+      </w:pPr>
+      <w:r>
+        <w:rPr>
+          <w:bCs/>
+          <w:color w:val="000000"/>
+          <w:sz w:val="27"/>
+          <w:szCs w:val="27"/>
         </w:rPr>
         <w:tab/>
       </w:r>
@@ -5210,7 +5296,26 @@
           <w:sz w:val="27"/>
           <w:szCs w:val="27"/>
         </w:rPr>
-        <w:t>Bộ dữ liệu có 120 bộ ảnh bao gồm 60 bộ ảnh CT/CTA và 60 bộ ảnh MRI [8][9][10], lưu dưới dạng “.nii.gz” . Bộ dữ liệu được lưu trữ theo cấu trúc:</w:t>
+        <w:t>Bộ dữ liệu có 120 bộ ảnh bao gồm 60 bộ ảnh CT/CTA và 60 bộ ảnh MRI</w:t>
+      </w:r>
+      <w:r>
+        <w:rPr>
+          <w:bCs/>
+          <w:color w:val="000000"/>
+          <w:sz w:val="27"/>
+          <w:szCs w:val="27"/>
+          <w:lang w:val="en-US"/>
+        </w:rPr>
+        <w:t xml:space="preserve">, </w:t>
+      </w:r>
+      <w:r>
+        <w:rPr>
+          <w:bCs/>
+          <w:color w:val="000000"/>
+          <w:sz w:val="27"/>
+          <w:szCs w:val="27"/>
+        </w:rPr>
+        <w:t>lưu dưới dạng “.nii.gz” . Bộ dữ liệu được lưu trữ theo cấu trúc:</w:t>
       </w:r>
       <w:r>
         <w:rPr>
@@ -5816,7 +5921,7 @@
                     </pic:cNvPicPr>
                   </pic:nvPicPr>
                   <pic:blipFill>
-                    <a:blip r:embed="rId9">
+                    <a:blip r:embed="rId10">
                       <a:extLst>
                         <a:ext uri="{28A0092B-C50C-407E-A947-70E740481C1C}">
                           <a14:useLocalDpi xmlns:a14="http://schemas.microsoft.com/office/drawing/2010/main" val="0"/>
@@ -5884,7 +5989,7 @@
                     </pic:cNvPicPr>
                   </pic:nvPicPr>
                   <pic:blipFill>
-                    <a:blip r:embed="rId10">
+                    <a:blip r:embed="rId11">
                       <a:extLst>
                         <a:ext uri="{28A0092B-C50C-407E-A947-70E740481C1C}">
                           <a14:useLocalDpi xmlns:a14="http://schemas.microsoft.com/office/drawing/2010/main" val="0"/>
@@ -5948,7 +6053,7 @@
                     </pic:cNvPicPr>
                   </pic:nvPicPr>
                   <pic:blipFill>
-                    <a:blip r:embed="rId11">
+                    <a:blip r:embed="rId12">
                       <a:extLst>
                         <a:ext uri="{28A0092B-C50C-407E-A947-70E740481C1C}">
                           <a14:useLocalDpi xmlns:a14="http://schemas.microsoft.com/office/drawing/2010/main" val="0"/>
@@ -6093,7 +6198,31 @@
           <w:szCs w:val="27"/>
           <w:lang w:val="en-US"/>
         </w:rPr>
-        <w:t xml:space="preserve"> [00]</w:t>
+        <w:t>.</w:t>
+      </w:r>
+      <w:r>
+        <w:rPr>
+          <w:sz w:val="27"/>
+          <w:szCs w:val="27"/>
+          <w:lang w:val="en-US"/>
+        </w:rPr>
+        <w:t xml:space="preserve"> [</w:t>
+      </w:r>
+      <w:r>
+        <w:rPr>
+          <w:sz w:val="27"/>
+          <w:szCs w:val="27"/>
+          <w:lang w:val="en-US"/>
+        </w:rPr>
+        <w:t>5</w:t>
+      </w:r>
+      <w:r>
+        <w:rPr>
+          <w:sz w:val="27"/>
+          <w:szCs w:val="27"/>
+          <w:lang w:val="en-US"/>
+        </w:rPr>
+        <w:t>]</w:t>
       </w:r>
     </w:p>
     <w:p>
@@ -6324,7 +6453,7 @@
                     <pic:cNvPicPr/>
                   </pic:nvPicPr>
                   <pic:blipFill>
-                    <a:blip r:embed="rId12">
+                    <a:blip r:embed="rId13">
                       <a:extLst>
                         <a:ext uri="{28A0092B-C50C-407E-A947-70E740481C1C}">
                           <a14:useLocalDpi xmlns:a14="http://schemas.microsoft.com/office/drawing/2010/main" val="0"/>
@@ -6529,28 +6658,38 @@
           <w:szCs w:val="27"/>
           <w:lang w:val="en-US"/>
         </w:rPr>
+        <w:t>Nhận</w:t>
+      </w:r>
+      <w:r>
+        <w:rPr>
+          <w:bCs/>
+          <w:color w:val="000000"/>
+          <w:sz w:val="27"/>
+          <w:szCs w:val="27"/>
+          <w:lang w:val="en-US"/>
+        </w:rPr>
+        <w:t xml:space="preserve"> thấy rằng nếu huấn luyện trên tập dữ liệu MM-WHS và đưa đầu vào là bộ ảnh thô như hình trên thì mô hình học sâu sẽ không thực thi được tốt. Vì vậy</w:t>
+      </w:r>
+      <w:r>
+        <w:rPr>
+          <w:bCs/>
+          <w:color w:val="000000"/>
+          <w:sz w:val="27"/>
+          <w:szCs w:val="27"/>
+          <w:lang w:val="en-US"/>
+        </w:rPr>
+        <w:t xml:space="preserve">, nhóm đề xuất các </w:t>
+      </w:r>
+      <w:r>
+        <w:rPr>
+          <w:bCs/>
+          <w:color w:val="000000"/>
+          <w:sz w:val="27"/>
+          <w:szCs w:val="27"/>
+          <w:lang w:val="en-US"/>
+        </w:rPr>
         <w:lastRenderedPageBreak/>
-        <w:t>Nhận</w:t>
-      </w:r>
-      <w:r>
-        <w:rPr>
-          <w:bCs/>
-          <w:color w:val="000000"/>
-          <w:sz w:val="27"/>
-          <w:szCs w:val="27"/>
-          <w:lang w:val="en-US"/>
-        </w:rPr>
-        <w:t xml:space="preserve"> thấy rằng nếu huấn luyện trên tập dữ liệu MM-WHS và đưa đầu vào là bộ ảnh thô như hình trên thì mô hình học sâu sẽ không thực thi được tốt. Vì vậy</w:t>
-      </w:r>
-      <w:r>
-        <w:rPr>
-          <w:bCs/>
-          <w:color w:val="000000"/>
-          <w:sz w:val="27"/>
-          <w:szCs w:val="27"/>
-          <w:lang w:val="en-US"/>
-        </w:rPr>
-        <w:t>, nhóm đề xuất các phương pháp bên dưới để đưa tấm ảnh thô về giống với ảnh được huấn luyện nhất</w:t>
+        <w:t>phương pháp bên dưới để đưa tấm ảnh thô về giống với ảnh được huấn luyện nhất</w:t>
       </w:r>
       <w:bookmarkStart w:id="2" w:name="_Toc146846788"/>
       <w:r>
@@ -6652,23 +6791,15 @@
           <w:szCs w:val="27"/>
           <w:lang w:val="en-US"/>
         </w:rPr>
-        <w:t xml:space="preserve"> [</w:t>
-      </w:r>
-      <w:r>
-        <w:rPr>
-          <w:sz w:val="27"/>
-          <w:szCs w:val="27"/>
-          <w:lang w:val="en-US"/>
-        </w:rPr>
-        <w:t>00</w:t>
-      </w:r>
-      <w:r>
-        <w:rPr>
-          <w:sz w:val="27"/>
-          <w:szCs w:val="27"/>
-          <w:lang w:val="en-US"/>
-        </w:rPr>
-        <w:t>]. Vì vậy, y</w:t>
+        <w:t xml:space="preserve">. </w:t>
+      </w:r>
+      <w:r>
+        <w:rPr>
+          <w:sz w:val="27"/>
+          <w:szCs w:val="27"/>
+          <w:lang w:val="en-US"/>
+        </w:rPr>
+        <w:t>Vì vậy, y</w:t>
       </w:r>
       <w:r>
         <w:rPr>
@@ -7543,7 +7674,7 @@
                     <pic:cNvPicPr/>
                   </pic:nvPicPr>
                   <pic:blipFill>
-                    <a:blip r:embed="rId13" cstate="print">
+                    <a:blip r:embed="rId14" cstate="print">
                       <a:extLst>
                         <a:ext uri="{28A0092B-C50C-407E-A947-70E740481C1C}">
                           <a14:useLocalDpi xmlns:a14="http://schemas.microsoft.com/office/drawing/2010/main" val="0"/>
@@ -7614,7 +7745,7 @@
                     </pic:cNvPicPr>
                   </pic:nvPicPr>
                   <pic:blipFill>
-                    <a:blip r:embed="rId14" cstate="print">
+                    <a:blip r:embed="rId15" cstate="print">
                       <a:extLst>
                         <a:ext uri="{28A0092B-C50C-407E-A947-70E740481C1C}">
                           <a14:useLocalDpi xmlns:a14="http://schemas.microsoft.com/office/drawing/2010/main" val="0"/>
@@ -8160,18 +8291,7 @@
               <w:sz w:val="27"/>
               <w:szCs w:val="27"/>
             </w:rPr>
-            <m:t>y =</m:t>
-          </m:r>
-          <m:r>
-            <m:rPr>
-              <m:sty m:val="bi"/>
-            </m:rPr>
-            <w:rPr>
-              <w:rFonts w:ascii="Cambria Math" w:hAnsi="Cambria Math"/>
-              <w:sz w:val="27"/>
-              <w:szCs w:val="27"/>
-            </w:rPr>
-            <m:t xml:space="preserve"> </m:t>
+            <m:t xml:space="preserve">y = </m:t>
           </m:r>
           <m:r>
             <m:rPr>
@@ -8193,18 +8313,7 @@
               <w:sz w:val="27"/>
               <w:szCs w:val="27"/>
             </w:rPr>
-            <m:t xml:space="preserve"> </m:t>
-          </m:r>
-          <m:r>
-            <m:rPr>
-              <m:sty m:val="bi"/>
-            </m:rPr>
-            <w:rPr>
-              <w:rFonts w:ascii="Cambria Math" w:hAnsi="Cambria Math"/>
-              <w:sz w:val="27"/>
-              <w:szCs w:val="27"/>
-            </w:rPr>
-            <m:t xml:space="preserve">(W </m:t>
+            <m:t xml:space="preserve"> (W </m:t>
           </m:r>
           <m:r>
             <m:rPr>
@@ -8289,7 +8398,7 @@
                     </pic:cNvPicPr>
                   </pic:nvPicPr>
                   <pic:blipFill>
-                    <a:blip r:embed="rId15">
+                    <a:blip r:embed="rId16">
                       <a:extLst>
                         <a:ext uri="{28A0092B-C50C-407E-A947-70E740481C1C}">
                           <a14:useLocalDpi xmlns:a14="http://schemas.microsoft.com/office/drawing/2010/main" val="0"/>
@@ -8365,7 +8474,7 @@
                     </pic:cNvPicPr>
                   </pic:nvPicPr>
                   <pic:blipFill>
-                    <a:blip r:embed="rId16" cstate="print">
+                    <a:blip r:embed="rId17" cstate="print">
                       <a:extLst>
                         <a:ext uri="{28A0092B-C50C-407E-A947-70E740481C1C}">
                           <a14:useLocalDpi xmlns:a14="http://schemas.microsoft.com/office/drawing/2010/main" val="0"/>
@@ -8504,6 +8613,30 @@
         </w:rPr>
         <w:t>.</w:t>
       </w:r>
+      <w:r>
+        <w:rPr>
+          <w:sz w:val="27"/>
+          <w:szCs w:val="27"/>
+          <w:lang w:val="en-US"/>
+        </w:rPr>
+        <w:t xml:space="preserve"> [</w:t>
+      </w:r>
+      <w:r>
+        <w:rPr>
+          <w:sz w:val="27"/>
+          <w:szCs w:val="27"/>
+          <w:lang w:val="en-US"/>
+        </w:rPr>
+        <w:t>7</w:t>
+      </w:r>
+      <w:r>
+        <w:rPr>
+          <w:sz w:val="27"/>
+          <w:szCs w:val="27"/>
+          <w:lang w:val="en-US"/>
+        </w:rPr>
+        <w:t>]</w:t>
+      </w:r>
     </w:p>
     <w:p>
       <w:pPr>
@@ -8575,7 +8708,6 @@
           <w:sz w:val="27"/>
           <w:szCs w:val="27"/>
         </w:rPr>
-        <w:lastRenderedPageBreak/>
         <w:tab/>
         <w:t xml:space="preserve">Đây </w:t>
       </w:r>
@@ -8624,22 +8756,45 @@
           <w:sz w:val="27"/>
           <w:szCs w:val="27"/>
         </w:rPr>
-        <w:t xml:space="preserve"> có thể thực hiện tiền xử lý dữ liệu và loại bỏ một số thành phần không liên quan đến tim như phổi, xương</w:t>
-      </w:r>
-      <w:r>
-        <w:rPr>
-          <w:sz w:val="27"/>
-          <w:szCs w:val="27"/>
-        </w:rPr>
-        <w:t>. Nhóm áp dụng phương pháp tiêu chuẩn hóa đơn vị HounsField [</w:t>
-      </w:r>
-      <w:r>
-        <w:rPr>
-          <w:sz w:val="27"/>
-          <w:szCs w:val="27"/>
-          <w:lang w:val="en-US"/>
-        </w:rPr>
-        <w:t>00</w:t>
+        <w:t xml:space="preserve"> có thể thực hiện tiền xử lý dữ liệu và loại bỏ một số thành phần </w:t>
+      </w:r>
+      <w:r>
+        <w:rPr>
+          <w:sz w:val="27"/>
+          <w:szCs w:val="27"/>
+        </w:rPr>
+        <w:lastRenderedPageBreak/>
+        <w:t>không liên quan đến tim như phổi, xương</w:t>
+      </w:r>
+      <w:r>
+        <w:rPr>
+          <w:sz w:val="27"/>
+          <w:szCs w:val="27"/>
+        </w:rPr>
+        <w:t>. Nhóm áp dụng phương pháp tiêu chuẩn hóa đơn vị HounsField</w:t>
+      </w:r>
+      <w:r>
+        <w:rPr>
+          <w:sz w:val="27"/>
+          <w:szCs w:val="27"/>
+          <w:lang w:val="en-US"/>
+        </w:rPr>
+        <w:t>.</w:t>
+      </w:r>
+      <w:r>
+        <w:rPr>
+          <w:sz w:val="27"/>
+          <w:szCs w:val="27"/>
+        </w:rPr>
+        <w:t xml:space="preserve"> [</w:t>
+      </w:r>
+      <w:r>
+        <w:rPr>
+          <w:sz w:val="27"/>
+          <w:szCs w:val="27"/>
+          <w:lang w:val="en-US"/>
+        </w:rPr>
+        <w:t>8</w:t>
       </w:r>
       <w:r>
         <w:rPr>
@@ -8647,14 +8802,6 @@
           <w:szCs w:val="27"/>
         </w:rPr>
         <w:t>]</w:t>
-      </w:r>
-      <w:r>
-        <w:rPr>
-          <w:sz w:val="27"/>
-          <w:szCs w:val="27"/>
-          <w:lang w:val="en-US"/>
-        </w:rPr>
-        <w:t>.</w:t>
       </w:r>
     </w:p>
     <w:tbl>
@@ -9710,7 +9857,23 @@
           <w:szCs w:val="27"/>
           <w:lang w:val="en-US"/>
         </w:rPr>
-        <w:t xml:space="preserve"> []</w:t>
+        <w:t xml:space="preserve"> [</w:t>
+      </w:r>
+      <w:r>
+        <w:rPr>
+          <w:sz w:val="27"/>
+          <w:szCs w:val="27"/>
+          <w:lang w:val="en-US"/>
+        </w:rPr>
+        <w:t>8</w:t>
+      </w:r>
+      <w:r>
+        <w:rPr>
+          <w:sz w:val="27"/>
+          <w:szCs w:val="27"/>
+          <w:lang w:val="en-US"/>
+        </w:rPr>
+        <w:t>]</w:t>
       </w:r>
       <w:r>
         <w:rPr>
@@ -10223,7 +10386,7 @@
                     </pic:cNvPicPr>
                   </pic:nvPicPr>
                   <pic:blipFill>
-                    <a:blip r:embed="rId17">
+                    <a:blip r:embed="rId18">
                       <a:extLst>
                         <a:ext uri="{28A0092B-C50C-407E-A947-70E740481C1C}">
                           <a14:useLocalDpi xmlns:a14="http://schemas.microsoft.com/office/drawing/2010/main" val="0"/>
@@ -10741,7 +10904,24 @@
           <w:sz w:val="27"/>
           <w:szCs w:val="27"/>
         </w:rPr>
-        <w:t>Các mô hình học sâu hay mạng neuron nhân tạo chỉ có thể học tốt và hội tụ nhanh khi các giá trị xử lý nằm trong khoảng nhỏ, từ (0,1) hoặc từ (-1,1). Nên chúng tôi normalize bộ data từ scale (-1000, 1000) về (0,1) với công thức intensity normalization [13]:</w:t>
+        <w:t>Các mô hình học sâu hay mạng neuron nhân tạo chỉ có thể học tốt và hội tụ nhanh khi các giá trị xử lý nằm trong khoảng nhỏ, từ (0,1) hoặc từ (-1,1). Nên chúng tôi normalize bộ data từ scale (-1000, 1000) về (0,1) với công thức intensity normalization [</w:t>
+      </w:r>
+      <w:r>
+        <w:rPr>
+          <w:color w:val="000000"/>
+          <w:sz w:val="27"/>
+          <w:szCs w:val="27"/>
+          <w:lang w:val="en-US"/>
+        </w:rPr>
+        <w:t>9</w:t>
+      </w:r>
+      <w:r>
+        <w:rPr>
+          <w:color w:val="000000"/>
+          <w:sz w:val="27"/>
+          <w:szCs w:val="27"/>
+        </w:rPr>
+        <w:t>]:</w:t>
       </w:r>
     </w:p>
     <w:p>
@@ -10762,7 +10942,7 @@
           <w:szCs w:val="28"/>
         </w:rPr>
         <w:drawing>
-          <wp:anchor distT="0" distB="0" distL="114300" distR="114300" simplePos="0" relativeHeight="251639808" behindDoc="0" locked="0" layoutInCell="1" allowOverlap="1" wp14:anchorId="25D967B2" wp14:editId="59F284D5">
+          <wp:anchor distT="0" distB="0" distL="114300" distR="114300" simplePos="0" relativeHeight="251639808" behindDoc="0" locked="0" layoutInCell="1" allowOverlap="1" wp14:anchorId="25D967B2" wp14:editId="4308CD0D">
             <wp:simplePos x="0" y="0"/>
             <wp:positionH relativeFrom="margin">
               <wp:align>left</wp:align>
@@ -10787,7 +10967,7 @@
                     </pic:cNvPicPr>
                   </pic:nvPicPr>
                   <pic:blipFill>
-                    <a:blip r:embed="rId18" cstate="print">
+                    <a:blip r:embed="rId19" cstate="print">
                       <a:extLst>
                         <a:ext uri="{28A0092B-C50C-407E-A947-70E740481C1C}">
                           <a14:useLocalDpi xmlns:a14="http://schemas.microsoft.com/office/drawing/2010/main" val="0"/>
@@ -11298,6 +11478,7 @@
           <w:szCs w:val="27"/>
           <w:lang w:val="en-US"/>
         </w:rPr>
+        <w:lastRenderedPageBreak/>
         <w:t xml:space="preserve">2.3.1 Xây dựng và thử nghiệm với các kiến trúc học sâu </w:t>
       </w:r>
     </w:p>
@@ -11416,7 +11597,26 @@
           <w:sz w:val="27"/>
           <w:szCs w:val="27"/>
         </w:rPr>
-        <w:t>[14].</w:t>
+        <w:t>[</w:t>
+      </w:r>
+      <w:r>
+        <w:rPr>
+          <w:bCs/>
+          <w:color w:val="000000"/>
+          <w:sz w:val="27"/>
+          <w:szCs w:val="27"/>
+          <w:lang w:val="en-US"/>
+        </w:rPr>
+        <w:t>10</w:t>
+      </w:r>
+      <w:r>
+        <w:rPr>
+          <w:bCs/>
+          <w:color w:val="000000"/>
+          <w:sz w:val="27"/>
+          <w:szCs w:val="27"/>
+        </w:rPr>
+        <w:t>].</w:t>
       </w:r>
     </w:p>
     <w:p>
@@ -11895,7 +12095,7 @@
           <w:szCs w:val="27"/>
         </w:rPr>
         <w:drawing>
-          <wp:anchor distT="0" distB="0" distL="114300" distR="114300" simplePos="0" relativeHeight="251641856" behindDoc="0" locked="0" layoutInCell="1" allowOverlap="1" wp14:anchorId="7B181CEE" wp14:editId="574DACFF">
+          <wp:anchor distT="0" distB="0" distL="114300" distR="114300" simplePos="0" relativeHeight="251641856" behindDoc="0" locked="0" layoutInCell="1" allowOverlap="1" wp14:anchorId="7B181CEE" wp14:editId="33D9BBDD">
             <wp:simplePos x="0" y="0"/>
             <wp:positionH relativeFrom="column">
               <wp:posOffset>4392930</wp:posOffset>
@@ -11920,7 +12120,7 @@
                     </pic:cNvPicPr>
                   </pic:nvPicPr>
                   <pic:blipFill>
-                    <a:blip r:embed="rId19" cstate="print">
+                    <a:blip r:embed="rId20" cstate="print">
                       <a:clrChange>
                         <a:clrFrom>
                           <a:srgbClr val="FFFFFF"/>
@@ -11975,7 +12175,7 @@
           <w:szCs w:val="27"/>
         </w:rPr>
         <w:drawing>
-          <wp:anchor distT="0" distB="0" distL="114300" distR="114300" simplePos="0" relativeHeight="251640832" behindDoc="0" locked="0" layoutInCell="1" allowOverlap="1" wp14:anchorId="2B241EC7" wp14:editId="24A133D1">
+          <wp:anchor distT="0" distB="0" distL="114300" distR="114300" simplePos="0" relativeHeight="251640832" behindDoc="0" locked="0" layoutInCell="1" allowOverlap="1" wp14:anchorId="2B241EC7" wp14:editId="60518EA2">
             <wp:simplePos x="0" y="0"/>
             <wp:positionH relativeFrom="column">
               <wp:posOffset>537155</wp:posOffset>
@@ -12000,7 +12200,7 @@
                     </pic:cNvPicPr>
                   </pic:nvPicPr>
                   <pic:blipFill>
-                    <a:blip r:embed="rId20" cstate="print">
+                    <a:blip r:embed="rId21" cstate="print">
                       <a:clrChange>
                         <a:clrFrom>
                           <a:srgbClr val="FFFFFF"/>
@@ -13248,7 +13448,7 @@
           <w:szCs w:val="28"/>
         </w:rPr>
         <w:drawing>
-          <wp:anchor distT="0" distB="0" distL="114300" distR="114300" simplePos="0" relativeHeight="251643904" behindDoc="0" locked="0" layoutInCell="1" allowOverlap="1" wp14:anchorId="5876DF02" wp14:editId="449F0C21">
+          <wp:anchor distT="0" distB="0" distL="114300" distR="114300" simplePos="0" relativeHeight="251643904" behindDoc="0" locked="0" layoutInCell="1" allowOverlap="1" wp14:anchorId="5876DF02" wp14:editId="4568CB71">
             <wp:simplePos x="0" y="0"/>
             <wp:positionH relativeFrom="column">
               <wp:posOffset>3956022</wp:posOffset>
@@ -13273,7 +13473,7 @@
                     </pic:cNvPicPr>
                   </pic:nvPicPr>
                   <pic:blipFill>
-                    <a:blip r:embed="rId21" cstate="print">
+                    <a:blip r:embed="rId22" cstate="print">
                       <a:clrChange>
                         <a:clrFrom>
                           <a:srgbClr val="FFFFFF"/>
@@ -13326,7 +13526,7 @@
           <w:szCs w:val="28"/>
         </w:rPr>
         <w:drawing>
-          <wp:anchor distT="0" distB="0" distL="114300" distR="114300" simplePos="0" relativeHeight="251644928" behindDoc="0" locked="0" layoutInCell="1" allowOverlap="1" wp14:anchorId="055F49F4" wp14:editId="7F463CFF">
+          <wp:anchor distT="0" distB="0" distL="114300" distR="114300" simplePos="0" relativeHeight="251644928" behindDoc="0" locked="0" layoutInCell="1" allowOverlap="1" wp14:anchorId="055F49F4" wp14:editId="05847428">
             <wp:simplePos x="0" y="0"/>
             <wp:positionH relativeFrom="column">
               <wp:posOffset>1257245</wp:posOffset>
@@ -13351,7 +13551,7 @@
                     </pic:cNvPicPr>
                   </pic:nvPicPr>
                   <pic:blipFill>
-                    <a:blip r:embed="rId22" cstate="print">
+                    <a:blip r:embed="rId23" cstate="print">
                       <a:clrChange>
                         <a:clrFrom>
                           <a:srgbClr val="FFFFFF"/>
@@ -14273,7 +14473,7 @@
           <w:szCs w:val="27"/>
         </w:rPr>
         <w:drawing>
-          <wp:anchor distT="0" distB="0" distL="114300" distR="114300" simplePos="0" relativeHeight="251694080" behindDoc="1" locked="0" layoutInCell="1" allowOverlap="1" wp14:anchorId="7261D9D5" wp14:editId="68BB94BE">
+          <wp:anchor distT="0" distB="0" distL="114300" distR="114300" simplePos="0" relativeHeight="251694080" behindDoc="1" locked="0" layoutInCell="1" allowOverlap="1" wp14:anchorId="7261D9D5" wp14:editId="4FBFA0B1">
             <wp:simplePos x="0" y="0"/>
             <wp:positionH relativeFrom="margin">
               <wp:posOffset>-158750</wp:posOffset>
@@ -14306,7 +14506,7 @@
                     </pic:cNvPicPr>
                   </pic:nvPicPr>
                   <pic:blipFill>
-                    <a:blip r:embed="rId23" cstate="print">
+                    <a:blip r:embed="rId24" cstate="print">
                       <a:extLst>
                         <a:ext uri="{28A0092B-C50C-407E-A947-70E740481C1C}">
                           <a14:useLocalDpi xmlns:a14="http://schemas.microsoft.com/office/drawing/2010/main" val="0"/>
@@ -14350,7 +14550,7 @@
           <w:szCs w:val="27"/>
         </w:rPr>
         <w:drawing>
-          <wp:anchor distT="0" distB="0" distL="114300" distR="114300" simplePos="0" relativeHeight="251693056" behindDoc="1" locked="0" layoutInCell="1" allowOverlap="1" wp14:anchorId="09E3D2F4" wp14:editId="3CD8EAFC">
+          <wp:anchor distT="0" distB="0" distL="114300" distR="114300" simplePos="0" relativeHeight="251693056" behindDoc="1" locked="0" layoutInCell="1" allowOverlap="1" wp14:anchorId="09E3D2F4" wp14:editId="37018106">
             <wp:simplePos x="0" y="0"/>
             <wp:positionH relativeFrom="margin">
               <wp:align>center</wp:align>
@@ -14383,7 +14583,7 @@
                     </pic:cNvPicPr>
                   </pic:nvPicPr>
                   <pic:blipFill>
-                    <a:blip r:embed="rId24" cstate="print">
+                    <a:blip r:embed="rId25" cstate="print">
                       <a:extLst>
                         <a:ext uri="{28A0092B-C50C-407E-A947-70E740481C1C}">
                           <a14:useLocalDpi xmlns:a14="http://schemas.microsoft.com/office/drawing/2010/main" val="0"/>
@@ -14620,7 +14820,24 @@
           <w:sz w:val="27"/>
           <w:szCs w:val="27"/>
         </w:rPr>
-        <w:t xml:space="preserve"> tốt hơn. [15].</w:t>
+        <w:t xml:space="preserve"> tốt hơn. [</w:t>
+      </w:r>
+      <w:r>
+        <w:rPr>
+          <w:color w:val="000000"/>
+          <w:sz w:val="27"/>
+          <w:szCs w:val="27"/>
+          <w:lang w:val="en-US"/>
+        </w:rPr>
+        <w:t>11</w:t>
+      </w:r>
+      <w:r>
+        <w:rPr>
+          <w:color w:val="000000"/>
+          <w:sz w:val="27"/>
+          <w:szCs w:val="27"/>
+        </w:rPr>
+        <w:t>].</w:t>
       </w:r>
     </w:p>
     <w:p>
@@ -14678,7 +14895,7 @@
                     </pic:cNvPicPr>
                   </pic:nvPicPr>
                   <pic:blipFill>
-                    <a:blip r:embed="rId25">
+                    <a:blip r:embed="rId26">
                       <a:extLst>
                         <a:ext uri="{28A0092B-C50C-407E-A947-70E740481C1C}">
                           <a14:useLocalDpi xmlns:a14="http://schemas.microsoft.com/office/drawing/2010/main" val="0"/>
@@ -14805,7 +15022,32 @@
           <w:color w:val="000000"/>
           <w:sz w:val="27"/>
           <w:szCs w:val="27"/>
-          <w:lang w:val="vi-VN"/>
+        </w:rPr>
+      </w:pPr>
+    </w:p>
+    <w:p>
+      <w:pPr>
+        <w:pStyle w:val="NormalWeb"/>
+        <w:spacing w:before="0" w:beforeAutospacing="0" w:after="0" w:afterAutospacing="0"/>
+        <w:jc w:val="both"/>
+        <w:rPr>
+          <w:noProof/>
+          <w:color w:val="000000"/>
+          <w:sz w:val="27"/>
+          <w:szCs w:val="27"/>
+        </w:rPr>
+      </w:pPr>
+    </w:p>
+    <w:p>
+      <w:pPr>
+        <w:pStyle w:val="NormalWeb"/>
+        <w:spacing w:before="0" w:beforeAutospacing="0" w:after="0" w:afterAutospacing="0"/>
+        <w:jc w:val="both"/>
+        <w:rPr>
+          <w:noProof/>
+          <w:color w:val="000000"/>
+          <w:sz w:val="27"/>
+          <w:szCs w:val="27"/>
         </w:rPr>
       </w:pPr>
     </w:p>
@@ -15186,7 +15428,26 @@
           <w:szCs w:val="27"/>
           <w:lang w:val="vi-VN"/>
         </w:rPr>
-        <w:t xml:space="preserve"> nhiều lớp cho dữ liệu y học (medical multiclass segmentation) là DSC (Dice Similarity Coefficient) [16].</w:t>
+        <w:t xml:space="preserve"> nhiều lớp cho dữ liệu y học (medical multiclass segmentation) là DSC (Dice Similarity Coefficient) [</w:t>
+      </w:r>
+      <w:r>
+        <w:rPr>
+          <w:noProof/>
+          <w:color w:val="000000"/>
+          <w:sz w:val="27"/>
+          <w:szCs w:val="27"/>
+        </w:rPr>
+        <w:t>12</w:t>
+      </w:r>
+      <w:r>
+        <w:rPr>
+          <w:noProof/>
+          <w:color w:val="000000"/>
+          <w:sz w:val="27"/>
+          <w:szCs w:val="27"/>
+          <w:lang w:val="vi-VN"/>
+        </w:rPr>
+        <w:t>].</w:t>
       </w:r>
     </w:p>
     <w:p>
@@ -15210,7 +15471,7 @@
           <w:lang w:val="vi-VN"/>
         </w:rPr>
         <w:drawing>
-          <wp:anchor distT="0" distB="0" distL="114300" distR="114300" simplePos="0" relativeHeight="251648000" behindDoc="0" locked="0" layoutInCell="1" allowOverlap="1" wp14:anchorId="3B25296B" wp14:editId="0916ED52">
+          <wp:anchor distT="0" distB="0" distL="114300" distR="114300" simplePos="0" relativeHeight="251648000" behindDoc="0" locked="0" layoutInCell="1" allowOverlap="1" wp14:anchorId="3B25296B" wp14:editId="56A94679">
             <wp:simplePos x="0" y="0"/>
             <wp:positionH relativeFrom="page">
               <wp:posOffset>1847850</wp:posOffset>
@@ -15235,7 +15496,7 @@
                     </pic:cNvPicPr>
                   </pic:nvPicPr>
                   <pic:blipFill>
-                    <a:blip r:embed="rId26" cstate="print">
+                    <a:blip r:embed="rId27" cstate="print">
                       <a:extLst>
                         <a:ext uri="{28A0092B-C50C-407E-A947-70E740481C1C}">
                           <a14:useLocalDpi xmlns:a14="http://schemas.microsoft.com/office/drawing/2010/main" val="0"/>
@@ -15445,7 +15706,7 @@
           <w:lang w:val="vi-VN"/>
         </w:rPr>
         <w:drawing>
-          <wp:anchor distT="0" distB="0" distL="114300" distR="114300" simplePos="0" relativeHeight="251645952" behindDoc="0" locked="0" layoutInCell="1" allowOverlap="1" wp14:anchorId="30F58D36" wp14:editId="171EF994">
+          <wp:anchor distT="0" distB="0" distL="114300" distR="114300" simplePos="0" relativeHeight="251645952" behindDoc="0" locked="0" layoutInCell="1" allowOverlap="1" wp14:anchorId="30F58D36" wp14:editId="2483282F">
             <wp:simplePos x="0" y="0"/>
             <wp:positionH relativeFrom="column">
               <wp:posOffset>3027045</wp:posOffset>
@@ -15470,7 +15731,7 @@
                     </pic:cNvPicPr>
                   </pic:nvPicPr>
                   <pic:blipFill>
-                    <a:blip r:embed="rId27" cstate="print">
+                    <a:blip r:embed="rId28" cstate="print">
                       <a:extLst>
                         <a:ext uri="{28A0092B-C50C-407E-A947-70E740481C1C}">
                           <a14:useLocalDpi xmlns:a14="http://schemas.microsoft.com/office/drawing/2010/main" val="0"/>
@@ -16114,7 +16375,7 @@
                     </pic:cNvPicPr>
                   </pic:nvPicPr>
                   <pic:blipFill>
-                    <a:blip r:embed="rId28">
+                    <a:blip r:embed="rId29">
                       <a:extLst>
                         <a:ext uri="{28A0092B-C50C-407E-A947-70E740481C1C}">
                           <a14:useLocalDpi xmlns:a14="http://schemas.microsoft.com/office/drawing/2010/main" val="0"/>
@@ -18792,7 +19053,7 @@
         </w:rPr>
         <w:t xml:space="preserve">được xuất bản trong cuốn ký yếu SIGGRAPH bởi </w:t>
       </w:r>
-      <w:hyperlink r:id="rId29" w:tooltip="William E. Lorensen (page does not exist)" w:history="1">
+      <w:hyperlink r:id="rId30" w:tooltip="William E. Lorensen (page does not exist)" w:history="1">
         <w:r>
           <w:rPr>
             <w:rStyle w:val="Hyperlink"/>
@@ -18817,7 +19078,7 @@
         </w:rPr>
         <w:t> and </w:t>
       </w:r>
-      <w:hyperlink r:id="rId30" w:tooltip="Harvey E. Cline (page does not exist)" w:history="1">
+      <w:hyperlink r:id="rId31" w:tooltip="Harvey E. Cline (page does not exist)" w:history="1">
         <w:r>
           <w:rPr>
             <w:rStyle w:val="Hyperlink"/>
@@ -18839,7 +19100,24 @@
           <w:szCs w:val="27"/>
           <w:lang w:val="vi-VN"/>
         </w:rPr>
-        <w:t xml:space="preserve"> [17]. </w:t>
+        <w:t xml:space="preserve"> [</w:t>
+      </w:r>
+      <w:r>
+        <w:rPr>
+          <w:noProof/>
+          <w:sz w:val="27"/>
+          <w:szCs w:val="27"/>
+        </w:rPr>
+        <w:t>13</w:t>
+      </w:r>
+      <w:r>
+        <w:rPr>
+          <w:noProof/>
+          <w:sz w:val="27"/>
+          <w:szCs w:val="27"/>
+          <w:lang w:val="vi-VN"/>
+        </w:rPr>
+        <w:t xml:space="preserve">]. </w:t>
       </w:r>
     </w:p>
     <w:p>
@@ -18864,7 +19142,26 @@
           <w:szCs w:val="27"/>
           <w:lang w:val="vi-VN"/>
         </w:rPr>
-        <w:t xml:space="preserve">Về mặt toán học, thuật toán sử dụng “Chia để trị" (Divide and Conquer)[] bằng cách lặp qua, tìm kiếm các khu vực vượt qua một mức độ quan tâm nhất định. (level of interest) Nếu các vùng như vậy được tìm thấy, tam giác được tạo và thêm vào lưới đầu ra. Kết quả cuối cùng là một tập hợp các đỉnh và một tập hợp các mặt tam giác. Các mặt tam giác nhau được liên kết với nhau trong không gian 3D tạo thành mạng lưới (meshing extraction) [18]. </w:t>
+        <w:t>Về mặt toán học, thuật toán sử dụng “Chia để trị" (Divide and Conquer) bằng cách lặp qua, tìm kiếm các khu vực vượt qua một mức độ quan tâm nhất định. (level of interest) Nếu các vùng như vậy được tìm thấy, tam giác được tạo và thêm vào lưới đầu ra. Kết quả cuối cùng là một tập hợp các đỉnh và một tập hợp các mặt tam giác. Các mặt tam giác nhau được liên kết với nhau trong không gian 3D tạo thành mạng lưới (meshing extraction) [</w:t>
+      </w:r>
+      <w:r>
+        <w:rPr>
+          <w:noProof/>
+          <w:color w:val="000000"/>
+          <w:sz w:val="27"/>
+          <w:szCs w:val="27"/>
+        </w:rPr>
+        <w:t>14</w:t>
+      </w:r>
+      <w:r>
+        <w:rPr>
+          <w:noProof/>
+          <w:color w:val="000000"/>
+          <w:sz w:val="27"/>
+          <w:szCs w:val="27"/>
+          <w:lang w:val="vi-VN"/>
+        </w:rPr>
+        <w:t xml:space="preserve">]. </w:t>
       </w:r>
     </w:p>
     <w:p/>
@@ -18914,7 +19211,7 @@
                     </pic:cNvPicPr>
                   </pic:nvPicPr>
                   <pic:blipFill>
-                    <a:blip r:embed="rId31" cstate="print">
+                    <a:blip r:embed="rId32" cstate="print">
                       <a:extLst>
                         <a:ext uri="{28A0092B-C50C-407E-A947-70E740481C1C}">
                           <a14:useLocalDpi xmlns:a14="http://schemas.microsoft.com/office/drawing/2010/main" val="0"/>
@@ -19063,6 +19360,52 @@
         </w:rPr>
         <w:t>3.1 Sản phẩm đã hoàn thành</w:t>
       </w:r>
+      <w:r>
+        <w:rPr>
+          <w:b/>
+          <w:bCs/>
+          <w:sz w:val="27"/>
+          <w:szCs w:val="27"/>
+          <w:lang w:val="en-US"/>
+        </w:rPr>
+        <w:t xml:space="preserve"> (</w:t>
+      </w:r>
+      <w:r>
+        <w:rPr>
+          <w:sz w:val="27"/>
+          <w:szCs w:val="27"/>
+          <w:lang w:val="en-US"/>
+        </w:rPr>
+        <w:t>Xem thêm tại</w:t>
+      </w:r>
+      <w:r>
+        <w:rPr>
+          <w:sz w:val="27"/>
+          <w:szCs w:val="27"/>
+          <w:lang w:val="en-US"/>
+        </w:rPr>
+        <w:t xml:space="preserve"> </w:t>
+      </w:r>
+      <w:hyperlink r:id="rId33" w:history="1">
+        <w:r>
+          <w:rPr>
+            <w:rStyle w:val="Hyperlink"/>
+            <w:color w:val="auto"/>
+            <w:sz w:val="27"/>
+            <w:szCs w:val="27"/>
+            <w:lang w:val="en-US"/>
+          </w:rPr>
+          <w:t>link này</w:t>
+        </w:r>
+      </w:hyperlink>
+      <w:r>
+        <w:rPr>
+          <w:sz w:val="27"/>
+          <w:szCs w:val="27"/>
+          <w:lang w:val="en-US"/>
+        </w:rPr>
+        <w:t xml:space="preserve">) </w:t>
+      </w:r>
     </w:p>
     <w:p>
       <w:pPr>
@@ -19220,7 +19563,7 @@
                     </pic:cNvPicPr>
                   </pic:nvPicPr>
                   <pic:blipFill>
-                    <a:blip r:embed="rId32">
+                    <a:blip r:embed="rId34">
                       <a:extLst>
                         <a:ext uri="{28A0092B-C50C-407E-A947-70E740481C1C}">
                           <a14:useLocalDpi xmlns:a14="http://schemas.microsoft.com/office/drawing/2010/main" val="0"/>
@@ -19298,7 +19641,7 @@
                     </pic:cNvPicPr>
                   </pic:nvPicPr>
                   <pic:blipFill>
-                    <a:blip r:embed="rId33">
+                    <a:blip r:embed="rId35">
                       <a:extLst>
                         <a:ext uri="{28A0092B-C50C-407E-A947-70E740481C1C}">
                           <a14:useLocalDpi xmlns:a14="http://schemas.microsoft.com/office/drawing/2010/main" val="0"/>
@@ -19433,7 +19776,7 @@
                     </pic:cNvPicPr>
                   </pic:nvPicPr>
                   <pic:blipFill>
-                    <a:blip r:embed="rId34" cstate="print">
+                    <a:blip r:embed="rId36" cstate="print">
                       <a:extLst>
                         <a:ext uri="{28A0092B-C50C-407E-A947-70E740481C1C}">
                           <a14:useLocalDpi xmlns:a14="http://schemas.microsoft.com/office/drawing/2010/main" val="0"/>
@@ -19631,7 +19974,7 @@
                     </pic:cNvPicPr>
                   </pic:nvPicPr>
                   <pic:blipFill>
-                    <a:blip r:embed="rId35" cstate="print">
+                    <a:blip r:embed="rId37" cstate="print">
                       <a:extLst>
                         <a:ext uri="{28A0092B-C50C-407E-A947-70E740481C1C}">
                           <a14:useLocalDpi xmlns:a14="http://schemas.microsoft.com/office/drawing/2010/main" val="0"/>
@@ -19701,7 +20044,7 @@
                     </pic:cNvPicPr>
                   </pic:nvPicPr>
                   <pic:blipFill>
-                    <a:blip r:embed="rId36" cstate="print">
+                    <a:blip r:embed="rId38" cstate="print">
                       <a:extLst>
                         <a:ext uri="{28A0092B-C50C-407E-A947-70E740481C1C}">
                           <a14:useLocalDpi xmlns:a14="http://schemas.microsoft.com/office/drawing/2010/main" val="0"/>
@@ -20611,15 +20954,25 @@
           <w:color w:val="000000"/>
           <w:sz w:val="27"/>
           <w:szCs w:val="27"/>
-        </w:rPr>
-      </w:pPr>
-      <w:r>
-        <w:rPr>
-          <w:color w:val="000000"/>
-          <w:sz w:val="27"/>
-          <w:szCs w:val="27"/>
-        </w:rPr>
-        <w:t>Hình ảnh mẫu tái tạo cấu trúc tim 3D với 12 vùng từ bộ dữ liệu của bệnh nhân thứ nhất.</w:t>
+          <w:lang w:val="en-US"/>
+        </w:rPr>
+      </w:pPr>
+      <w:r>
+        <w:rPr>
+          <w:color w:val="000000"/>
+          <w:sz w:val="27"/>
+          <w:szCs w:val="27"/>
+        </w:rPr>
+        <w:t>Hình ảnh mẫu tái tạo cấu trúc tim 3D với 12 vùng từ bộ dữ liệu của bệnh nhân thứ nhất</w:t>
+      </w:r>
+      <w:r>
+        <w:rPr>
+          <w:color w:val="000000"/>
+          <w:sz w:val="27"/>
+          <w:szCs w:val="27"/>
+          <w:lang w:val="en-US"/>
+        </w:rPr>
+        <w:t>.</w:t>
       </w:r>
     </w:p>
     <w:p>
@@ -20629,8 +20982,47 @@
           <w:color w:val="000000"/>
           <w:sz w:val="27"/>
           <w:szCs w:val="27"/>
-        </w:rPr>
-      </w:pPr>
+          <w:lang w:val="en-US"/>
+        </w:rPr>
+      </w:pPr>
+      <w:r>
+        <w:rPr>
+          <w:color w:val="000000"/>
+          <w:sz w:val="27"/>
+          <w:szCs w:val="27"/>
+          <w:lang w:val="en-US"/>
+        </w:rPr>
+        <w:t>(Xem thêm tại</w:t>
+      </w:r>
+      <w:r>
+        <w:rPr>
+          <w:sz w:val="27"/>
+          <w:szCs w:val="27"/>
+          <w:lang w:val="en-US"/>
+        </w:rPr>
+        <w:t xml:space="preserve"> </w:t>
+      </w:r>
+      <w:hyperlink r:id="rId39" w:history="1">
+        <w:r>
+          <w:rPr>
+            <w:rStyle w:val="Hyperlink"/>
+            <w:color w:val="auto"/>
+            <w:sz w:val="27"/>
+            <w:szCs w:val="27"/>
+            <w:lang w:val="en-US"/>
+          </w:rPr>
+          <w:t>link này</w:t>
+        </w:r>
+      </w:hyperlink>
+      <w:r>
+        <w:rPr>
+          <w:color w:val="000000"/>
+          <w:sz w:val="27"/>
+          <w:szCs w:val="27"/>
+          <w:lang w:val="en-US"/>
+        </w:rPr>
+        <w:t>)</w:t>
+      </w:r>
     </w:p>
     <w:p>
       <w:pPr>
@@ -20641,6 +21033,85 @@
           <w:szCs w:val="27"/>
         </w:rPr>
       </w:pPr>
+    </w:p>
+    <w:p>
+      <w:pPr>
+        <w:jc w:val="both"/>
+        <w:rPr>
+          <w:color w:val="000000"/>
+          <w:sz w:val="27"/>
+          <w:szCs w:val="27"/>
+        </w:rPr>
+      </w:pPr>
+      <w:r>
+        <w:rPr>
+          <w:color w:val="000000"/>
+          <w:sz w:val="27"/>
+          <w:szCs w:val="27"/>
+        </w:rPr>
+        <w:drawing>
+          <wp:anchor distT="0" distB="0" distL="114300" distR="114300" simplePos="0" relativeHeight="251711488" behindDoc="0" locked="0" layoutInCell="1" allowOverlap="1" wp14:anchorId="2A3EEC34" wp14:editId="1502B915">
+            <wp:simplePos x="0" y="0"/>
+            <wp:positionH relativeFrom="page">
+              <wp:posOffset>1868912</wp:posOffset>
+            </wp:positionH>
+            <wp:positionV relativeFrom="paragraph">
+              <wp:posOffset>6985</wp:posOffset>
+            </wp:positionV>
+            <wp:extent cx="3623310" cy="2063750"/>
+            <wp:effectExtent l="0" t="0" r="0" b="0"/>
+            <wp:wrapSquare wrapText="bothSides"/>
+            <wp:docPr id="1591277003" name="Picture 1" descr="A computer screen shot of a heart&#10;&#10;Description automatically generated"/>
+            <wp:cNvGraphicFramePr>
+              <a:graphicFrameLocks xmlns:a="http://schemas.openxmlformats.org/drawingml/2006/main" noChangeAspect="1"/>
+            </wp:cNvGraphicFramePr>
+            <a:graphic xmlns:a="http://schemas.openxmlformats.org/drawingml/2006/main">
+              <a:graphicData uri="http://schemas.openxmlformats.org/drawingml/2006/picture">
+                <pic:pic xmlns:pic="http://schemas.openxmlformats.org/drawingml/2006/picture">
+                  <pic:nvPicPr>
+                    <pic:cNvPr id="1591277003" name="Picture 1" descr="A computer screen shot of a heart&#10;&#10;Description automatically generated"/>
+                    <pic:cNvPicPr>
+                      <a:picLocks noChangeAspect="1" noChangeArrowheads="1"/>
+                    </pic:cNvPicPr>
+                  </pic:nvPicPr>
+                  <pic:blipFill>
+                    <a:blip r:embed="rId40" cstate="print">
+                      <a:extLst>
+                        <a:ext uri="{28A0092B-C50C-407E-A947-70E740481C1C}">
+                          <a14:useLocalDpi xmlns:a14="http://schemas.microsoft.com/office/drawing/2010/main" val="0"/>
+                        </a:ext>
+                      </a:extLst>
+                    </a:blip>
+                    <a:srcRect/>
+                    <a:stretch>
+                      <a:fillRect/>
+                    </a:stretch>
+                  </pic:blipFill>
+                  <pic:spPr bwMode="auto">
+                    <a:xfrm>
+                      <a:off x="0" y="0"/>
+                      <a:ext cx="3623310" cy="2063750"/>
+                    </a:xfrm>
+                    <a:prstGeom prst="rect">
+                      <a:avLst/>
+                    </a:prstGeom>
+                    <a:noFill/>
+                    <a:ln>
+                      <a:noFill/>
+                    </a:ln>
+                  </pic:spPr>
+                </pic:pic>
+              </a:graphicData>
+            </a:graphic>
+            <wp14:sizeRelH relativeFrom="margin">
+              <wp14:pctWidth>0</wp14:pctWidth>
+            </wp14:sizeRelH>
+            <wp14:sizeRelV relativeFrom="margin">
+              <wp14:pctHeight>0</wp14:pctHeight>
+            </wp14:sizeRelV>
+          </wp:anchor>
+        </w:drawing>
+      </w:r>
     </w:p>
     <w:p>
       <w:pPr>
@@ -20799,6 +21270,7 @@
           <w:sz w:val="27"/>
           <w:szCs w:val="27"/>
         </w:rPr>
+        <w:lastRenderedPageBreak/>
         <w:t xml:space="preserve">Nhóm đang khảo sát về </w:t>
       </w:r>
       <w:r>
@@ -20807,16 +21279,7 @@
           <w:sz w:val="27"/>
           <w:szCs w:val="27"/>
         </w:rPr>
-        <w:t xml:space="preserve">tính khả quan về việc chế tạo thiết bị trình chiếu mô hình 3D trong không gian thực tế (Hologram) có thể tương tác bằng chuột hoặc kết nối găng tay </w:t>
-      </w:r>
-      <w:r>
-        <w:rPr>
-          <w:color w:val="000000"/>
-          <w:sz w:val="27"/>
-          <w:szCs w:val="27"/>
-        </w:rPr>
-        <w:lastRenderedPageBreak/>
-        <w:t>cảm ứng để giảng viên có thể vừa truyền đạt vừa thực hành trong không gian thực cho sinh viên xem, nâng cao chất lượng truyền đạt và giảng dạy.</w:t>
+        <w:t>tính khả quan về việc chế tạo thiết bị trình chiếu mô hình 3D trong không gian thực tế (Hologram) có thể tương tác bằng chuột hoặc kết nối găng tay cảm ứng để giảng viên có thể vừa truyền đạt vừa thực hành trong không gian thực cho sinh viên xem, nâng cao chất lượng truyền đạt và giảng dạy.</w:t>
       </w:r>
     </w:p>
     <w:p>
@@ -20859,34 +21322,169 @@
         <w:jc w:val="both"/>
         <w:rPr>
           <w:noProof/>
-          <w:sz w:val="20"/>
-          <w:szCs w:val="20"/>
+          <w:color w:val="000000"/>
+          <w:sz w:val="27"/>
+          <w:szCs w:val="27"/>
+        </w:rPr>
+      </w:pPr>
+      <w:r>
+        <w:rPr>
+          <w:noProof/>
+          <w:sz w:val="27"/>
+          <w:szCs w:val="27"/>
           <w:lang w:val="vi-VN"/>
         </w:rPr>
-      </w:pPr>
+        <w:t>[1]</w:t>
+      </w:r>
       <w:r>
         <w:rPr>
           <w:noProof/>
-          <w:sz w:val="20"/>
-          <w:szCs w:val="20"/>
+          <w:sz w:val="27"/>
+          <w:szCs w:val="27"/>
+        </w:rPr>
+        <w:t xml:space="preserve"> </w:t>
+      </w:r>
+      <w:r>
+        <w:rPr>
+          <w:noProof/>
+          <w:color w:val="000000"/>
+          <w:sz w:val="27"/>
+          <w:szCs w:val="27"/>
+        </w:rPr>
+        <w:t>Xiahai Zhuang et al., "Evaluation of Algorithms for Multi-Modality Whole Heart Segmentation: An Open-Access Grand Challenge," Medical Image Analysis 58 (2020): 101537</w:t>
+      </w:r>
+    </w:p>
+    <w:p>
+      <w:pPr>
+        <w:pStyle w:val="NormalWeb"/>
+        <w:spacing w:before="0" w:beforeAutospacing="0" w:after="0" w:afterAutospacing="0" w:line="276" w:lineRule="auto"/>
+        <w:ind w:left="426" w:hanging="426"/>
+        <w:jc w:val="both"/>
+        <w:rPr>
+          <w:noProof/>
+          <w:color w:val="000000"/>
+          <w:sz w:val="27"/>
+          <w:szCs w:val="27"/>
+        </w:rPr>
+      </w:pPr>
+      <w:r>
+        <w:rPr>
+          <w:noProof/>
+          <w:color w:val="000000"/>
+          <w:sz w:val="27"/>
+          <w:szCs w:val="27"/>
+        </w:rPr>
+        <w:t xml:space="preserve">[2] Dân Trí, 7/10/2023, </w:t>
+      </w:r>
+      <w:r>
+        <w:rPr>
+          <w:noProof/>
+          <w:color w:val="000000"/>
+          <w:sz w:val="27"/>
+          <w:szCs w:val="27"/>
+        </w:rPr>
+        <w:t>Mỗi năm, Việt Nam có 200.000 người tử vong vì bệnh tim mạch</w:t>
+      </w:r>
+    </w:p>
+    <w:p>
+      <w:pPr>
+        <w:pStyle w:val="NormalWeb"/>
+        <w:spacing w:before="0" w:beforeAutospacing="0" w:after="0" w:afterAutospacing="0" w:line="276" w:lineRule="auto"/>
+        <w:ind w:left="426" w:hanging="426"/>
+        <w:jc w:val="both"/>
+        <w:rPr>
+          <w:rStyle w:val="Hyperlink"/>
+          <w:noProof/>
+          <w:color w:val="auto"/>
+          <w:sz w:val="27"/>
+          <w:szCs w:val="27"/>
+          <w:u w:val="none"/>
+        </w:rPr>
+      </w:pPr>
+      <w:r>
+        <w:rPr>
+          <w:noProof/>
+          <w:sz w:val="27"/>
+          <w:szCs w:val="27"/>
           <w:lang w:val="vi-VN"/>
         </w:rPr>
-        <w:t>[1] Prat-Gonzalez, S., Sanz, J., &amp; Garcia, M. J. (2008). Cardiac CT: Indications and Limitations. Journal of Nuclear Medicine Technology, 36(1), 18-24. </w:t>
-      </w:r>
-      <w:hyperlink r:id="rId37" w:history="1">
+        <w:t>[</w:t>
+      </w:r>
+      <w:r>
+        <w:rPr>
+          <w:noProof/>
+          <w:sz w:val="27"/>
+          <w:szCs w:val="27"/>
+        </w:rPr>
+        <w:t>3</w:t>
+      </w:r>
+      <w:r>
+        <w:rPr>
+          <w:noProof/>
+          <w:sz w:val="27"/>
+          <w:szCs w:val="27"/>
+          <w:lang w:val="vi-VN"/>
+        </w:rPr>
+        <w:t>] Tuấn, N. Q. (n.d.). Phẫu thuật tim ở Việt Nam đang bước lên đẳng cấp mới. </w:t>
+      </w:r>
+      <w:hyperlink r:id="rId41" w:tgtFrame="_blank" w:history="1">
         <w:r>
           <w:rPr>
             <w:rStyle w:val="Hyperlink"/>
             <w:noProof/>
             <w:color w:val="auto"/>
-            <w:sz w:val="20"/>
-            <w:szCs w:val="20"/>
+            <w:sz w:val="27"/>
+            <w:szCs w:val="27"/>
             <w:u w:val="none"/>
             <w:lang w:val="vi-VN"/>
           </w:rPr>
-          <w:t>DOI: 10.2967/jnmt.107.042424</w:t>
+          <w:t>BV Tim Hà Nội</w:t>
         </w:r>
       </w:hyperlink>
+      <w:r>
+        <w:rPr>
+          <w:rStyle w:val="Hyperlink"/>
+          <w:noProof/>
+          <w:color w:val="auto"/>
+          <w:sz w:val="27"/>
+          <w:szCs w:val="27"/>
+          <w:u w:val="none"/>
+        </w:rPr>
+        <w:t xml:space="preserve"> </w:t>
+      </w:r>
+      <w:r>
+        <w:rPr>
+          <w:rStyle w:val="Hyperlink"/>
+          <w:noProof/>
+          <w:color w:val="auto"/>
+          <w:sz w:val="27"/>
+          <w:szCs w:val="27"/>
+          <w:u w:val="none"/>
+        </w:rPr>
+        <w:t>[Heart surgery in Vietnam is stepping up to a new level]</w:t>
+      </w:r>
+      <w:r>
+        <w:rPr>
+          <w:rStyle w:val="Hyperlink"/>
+          <w:noProof/>
+          <w:color w:val="auto"/>
+          <w:sz w:val="27"/>
+          <w:szCs w:val="27"/>
+          <w:u w:val="none"/>
+        </w:rPr>
+        <w:t xml:space="preserve">. </w:t>
+      </w:r>
+      <w:r>
+        <w:rPr>
+          <w:rStyle w:val="Hyperlink"/>
+          <w:noProof/>
+          <w:color w:val="auto"/>
+          <w:sz w:val="27"/>
+          <w:szCs w:val="27"/>
+          <w:u w:val="none"/>
+        </w:rPr>
+        <w:t>BV Tim Hà Nội</w:t>
+      </w:r>
     </w:p>
     <w:p>
       <w:pPr>
@@ -20896,74 +21494,45 @@
         <w:jc w:val="both"/>
         <w:rPr>
           <w:noProof/>
-          <w:sz w:val="20"/>
-          <w:szCs w:val="20"/>
+          <w:sz w:val="27"/>
+          <w:szCs w:val="27"/>
           <w:lang w:val="vi-VN"/>
         </w:rPr>
       </w:pPr>
       <w:r>
         <w:rPr>
           <w:noProof/>
-          <w:sz w:val="20"/>
-          <w:szCs w:val="20"/>
+          <w:sz w:val="27"/>
+          <w:szCs w:val="27"/>
           <w:lang w:val="vi-VN"/>
         </w:rPr>
-        <w:t>[2] Trình, T. C. (n.d.). Vì sao cần chụp cắt lớp vi tính [Why we need a CT scan]. </w:t>
-      </w:r>
-      <w:hyperlink r:id="rId38" w:tgtFrame="_blank" w:history="1">
+        <w:t>[</w:t>
+      </w:r>
+      <w:r>
+        <w:rPr>
+          <w:noProof/>
+          <w:sz w:val="27"/>
+          <w:szCs w:val="27"/>
+        </w:rPr>
+        <w:t>4</w:t>
+      </w:r>
+      <w:r>
+        <w:rPr>
+          <w:noProof/>
+          <w:sz w:val="27"/>
+          <w:szCs w:val="27"/>
+          <w:lang w:val="vi-VN"/>
+        </w:rPr>
+        <w:t>] Dũng, N. A. (n.d.). Những điều cần biết về phẩu thuật tim [What you need to know about heart surgery]. </w:t>
+      </w:r>
+      <w:hyperlink r:id="rId42" w:tgtFrame="_blank" w:history="1">
         <w:r>
           <w:rPr>
             <w:rStyle w:val="Hyperlink"/>
             <w:noProof/>
             <w:color w:val="auto"/>
-            <w:sz w:val="20"/>
-            <w:szCs w:val="20"/>
-            <w:u w:val="none"/>
-            <w:lang w:val="vi-VN"/>
-          </w:rPr>
-          <w:t>Khoa Chẩn đoán hình ảnh - Bệnh viện Đa khoa Quốc tế Vinmec Central Park</w:t>
-        </w:r>
-      </w:hyperlink>
-      <w:r>
-        <w:rPr>
-          <w:noProof/>
-          <w:sz w:val="20"/>
-          <w:szCs w:val="20"/>
-          <w:lang w:val="vi-VN"/>
-        </w:rPr>
-        <w:t>.</w:t>
-      </w:r>
-    </w:p>
-    <w:p>
-      <w:pPr>
-        <w:pStyle w:val="NormalWeb"/>
-        <w:spacing w:before="0" w:beforeAutospacing="0" w:after="0" w:afterAutospacing="0" w:line="276" w:lineRule="auto"/>
-        <w:ind w:left="426" w:hanging="426"/>
-        <w:jc w:val="both"/>
-        <w:rPr>
-          <w:noProof/>
-          <w:sz w:val="20"/>
-          <w:szCs w:val="20"/>
-          <w:lang w:val="vi-VN"/>
-        </w:rPr>
-      </w:pPr>
-      <w:r>
-        <w:rPr>
-          <w:noProof/>
-          <w:sz w:val="20"/>
-          <w:szCs w:val="20"/>
-          <w:lang w:val="vi-VN"/>
-        </w:rPr>
-        <w:t>[3] Dũng, N. A. (n.d.). Những điều cần biết về phẩu thuật tim [What you need to know about heart surgery]. </w:t>
-      </w:r>
-      <w:hyperlink r:id="rId39" w:tgtFrame="_blank" w:history="1">
-        <w:r>
-          <w:rPr>
-            <w:rStyle w:val="Hyperlink"/>
-            <w:noProof/>
-            <w:color w:val="auto"/>
-            <w:sz w:val="20"/>
-            <w:szCs w:val="20"/>
+            <w:sz w:val="27"/>
+            <w:szCs w:val="27"/>
             <w:u w:val="none"/>
             <w:lang w:val="vi-VN"/>
           </w:rPr>
@@ -20973,8 +21542,8 @@
       <w:r>
         <w:rPr>
           <w:noProof/>
-          <w:sz w:val="20"/>
-          <w:szCs w:val="20"/>
+          <w:sz w:val="27"/>
+          <w:szCs w:val="27"/>
           <w:lang w:val="vi-VN"/>
         </w:rPr>
         <w:t>.</w:t>
@@ -20988,34 +21557,61 @@
         <w:jc w:val="both"/>
         <w:rPr>
           <w:noProof/>
-          <w:sz w:val="20"/>
-          <w:szCs w:val="20"/>
+          <w:color w:val="000000"/>
+          <w:sz w:val="27"/>
+          <w:szCs w:val="27"/>
           <w:lang w:val="vi-VN"/>
         </w:rPr>
       </w:pPr>
       <w:r>
         <w:rPr>
           <w:noProof/>
-          <w:sz w:val="20"/>
-          <w:szCs w:val="20"/>
+          <w:sz w:val="27"/>
+          <w:szCs w:val="27"/>
           <w:lang w:val="vi-VN"/>
         </w:rPr>
-        <w:t>[4] Tuấn, N. Q. (n.d.). Phẫu thuật tim ở Việt Nam đang bước lên đẳng cấp mới [Heart surgery in Vietnam is stepping up to a new level]. </w:t>
-      </w:r>
-      <w:hyperlink r:id="rId40" w:tgtFrame="_blank" w:history="1">
+        <w:t>[</w:t>
+      </w:r>
+      <w:r>
+        <w:rPr>
+          <w:noProof/>
+          <w:sz w:val="27"/>
+          <w:szCs w:val="27"/>
+        </w:rPr>
+        <w:t>5</w:t>
+      </w:r>
+      <w:r>
+        <w:rPr>
+          <w:noProof/>
+          <w:sz w:val="27"/>
+          <w:szCs w:val="27"/>
+          <w:lang w:val="vi-VN"/>
+        </w:rPr>
+        <w:t>] X. Zhuang and J. Shen, “Multi-scale patch and multi-modality atlases for whole heart segmentation of MRI,” Medical Image Analysis, vol. 31, pp. </w:t>
+      </w:r>
+      <w:hyperlink r:id="rId43" w:history="1">
         <w:r>
           <w:rPr>
             <w:rStyle w:val="Hyperlink"/>
             <w:noProof/>
             <w:color w:val="auto"/>
-            <w:sz w:val="20"/>
-            <w:szCs w:val="20"/>
+            <w:sz w:val="27"/>
+            <w:szCs w:val="27"/>
             <w:u w:val="none"/>
             <w:lang w:val="vi-VN"/>
           </w:rPr>
-          <w:t>BV Tim Hà Nội</w:t>
+          <w:t>77-87, 2016</w:t>
         </w:r>
       </w:hyperlink>
+      <w:r>
+        <w:rPr>
+          <w:noProof/>
+          <w:sz w:val="27"/>
+          <w:szCs w:val="27"/>
+          <w:lang w:val="vi-VN"/>
+        </w:rPr>
+        <w:t>.</w:t>
+      </w:r>
     </w:p>
     <w:p>
       <w:pPr>
@@ -21025,55 +21621,34 @@
         <w:jc w:val="both"/>
         <w:rPr>
           <w:noProof/>
-          <w:color w:val="000000"/>
-          <w:sz w:val="20"/>
-          <w:szCs w:val="20"/>
-          <w:lang w:val="vi-VN"/>
+          <w:sz w:val="27"/>
+          <w:szCs w:val="27"/>
         </w:rPr>
       </w:pPr>
       <w:r>
         <w:rPr>
           <w:noProof/>
-          <w:sz w:val="20"/>
-          <w:szCs w:val="20"/>
-          <w:lang w:val="vi-VN"/>
-        </w:rPr>
-        <w:t xml:space="preserve">[5] </w:t>
+          <w:sz w:val="27"/>
+          <w:szCs w:val="27"/>
+        </w:rPr>
+        <w:t>[6] Vindir, Đọc phim cùng người máy, ngày 6 tháng 9 năm 2023</w:t>
       </w:r>
       <w:r>
         <w:rPr>
           <w:noProof/>
-          <w:color w:val="111111"/>
-          <w:sz w:val="20"/>
-          <w:szCs w:val="20"/>
-          <w:lang w:val="vi-VN"/>
-        </w:rPr>
-        <w:t>Fedorov, A., Johnson, J., Damaraju, E., Ozerin, A., Calhoun, V., &amp; Plis, S. (2017). End-to-end learning of brain tissue segmentation from imperfect labeling. In 2017 International Joint Conference on Neural Networks (IJCNN). IEEE.</w:t>
+          <w:sz w:val="27"/>
+          <w:szCs w:val="27"/>
+        </w:rPr>
+        <w:t xml:space="preserve"> </w:t>
       </w:r>
       <w:r>
         <w:rPr>
           <w:noProof/>
-          <w:color w:val="000000"/>
-          <w:sz w:val="20"/>
-          <w:szCs w:val="20"/>
-          <w:lang w:val="vi-VN"/>
-        </w:rPr>
-        <w:t> </w:t>
-      </w:r>
-      <w:hyperlink r:id="rId41" w:history="1">
-        <w:r>
-          <w:rPr>
-            <w:rStyle w:val="Hyperlink"/>
-            <w:noProof/>
-            <w:color w:val="000000"/>
-            <w:sz w:val="20"/>
-            <w:szCs w:val="20"/>
-            <w:u w:val="none"/>
-            <w:lang w:val="vi-VN"/>
-          </w:rPr>
-          <w:t>DOI: 10.1109/IJ  CNN.2017.7966333</w:t>
-        </w:r>
-      </w:hyperlink>
+          <w:sz w:val="27"/>
+          <w:szCs w:val="27"/>
+        </w:rPr>
+        <w:t>https://vindr.ai/doc-phim-cung-nguoi-may.html</w:t>
+      </w:r>
     </w:p>
     <w:p>
       <w:pPr>
@@ -21083,52 +21658,17 @@
         <w:jc w:val="both"/>
         <w:rPr>
           <w:noProof/>
-          <w:sz w:val="20"/>
-          <w:szCs w:val="20"/>
-          <w:lang w:val="vi-VN"/>
+          <w:sz w:val="27"/>
+          <w:szCs w:val="27"/>
         </w:rPr>
       </w:pPr>
       <w:r>
         <w:rPr>
           <w:noProof/>
-          <w:color w:val="000000"/>
-          <w:sz w:val="20"/>
-          <w:szCs w:val="20"/>
-          <w:lang w:val="vi-VN"/>
-        </w:rPr>
-        <w:t>[6]</w:t>
-      </w:r>
-      <w:r>
-        <w:rPr>
-          <w:noProof/>
-          <w:sz w:val="20"/>
-          <w:szCs w:val="20"/>
-          <w:lang w:val="vi-VN"/>
-        </w:rPr>
-        <w:t> P. A. Yushkevich, “User-guided 3D active contour segmentation of anatomical structures: Significantly improved efficiency and reliability,” NeuroImage, vol. 31, no. 3, pp. </w:t>
-      </w:r>
-      <w:hyperlink r:id="rId42" w:history="1">
-        <w:r>
-          <w:rPr>
-            <w:rStyle w:val="Hyperlink"/>
-            <w:noProof/>
-            <w:color w:val="auto"/>
-            <w:sz w:val="20"/>
-            <w:szCs w:val="20"/>
-            <w:u w:val="none"/>
-            <w:lang w:val="vi-VN"/>
-          </w:rPr>
-          <w:t>1116–1128, 2006</w:t>
-        </w:r>
-      </w:hyperlink>
-      <w:r>
-        <w:rPr>
-          <w:noProof/>
-          <w:sz w:val="20"/>
-          <w:szCs w:val="20"/>
-          <w:lang w:val="vi-VN"/>
-        </w:rPr>
-        <w:t>.</w:t>
+          <w:sz w:val="27"/>
+          <w:szCs w:val="27"/>
+        </w:rPr>
+        <w:t>[7] Vũ Hữu Tiệp, Logistic Regression, Machine Learning cơ bản, ngày 21 tháng 1 năm 2017</w:t>
       </w:r>
     </w:p>
     <w:p>
@@ -21139,42 +21679,93 @@
         <w:jc w:val="both"/>
         <w:rPr>
           <w:noProof/>
-          <w:sz w:val="20"/>
-          <w:szCs w:val="20"/>
+          <w:sz w:val="27"/>
+          <w:szCs w:val="27"/>
           <w:lang w:val="vi-VN"/>
         </w:rPr>
       </w:pPr>
       <w:r>
         <w:rPr>
           <w:noProof/>
-          <w:sz w:val="20"/>
-          <w:szCs w:val="20"/>
+          <w:sz w:val="27"/>
+          <w:szCs w:val="27"/>
+        </w:rPr>
+        <w:t>[8]</w:t>
+      </w:r>
+      <w:r>
+        <w:rPr>
+          <w:noProof/>
+          <w:sz w:val="27"/>
+          <w:szCs w:val="27"/>
           <w:lang w:val="vi-VN"/>
         </w:rPr>
+        <w:t xml:space="preserve"> </w:t>
+      </w:r>
+      <w:r>
+        <w:rPr>
+          <w:noProof/>
+          <w:sz w:val="27"/>
+          <w:szCs w:val="27"/>
+          <w:lang w:val="vi-VN"/>
+        </w:rPr>
+        <w:t> P. Haigron et al., “CT-scan images preprocessing and segmentation to</w:t>
+      </w:r>
+      <w:r>
+        <w:rPr>
+          <w:noProof/>
+          <w:sz w:val="27"/>
+          <w:szCs w:val="27"/>
+        </w:rPr>
+        <w:t xml:space="preserve"> </w:t>
+      </w:r>
+      <w:r>
+        <w:rPr>
+          <w:noProof/>
+          <w:sz w:val="27"/>
+          <w:szCs w:val="27"/>
+          <w:lang w:val="vi-VN"/>
+        </w:rPr>
+        <w:t xml:space="preserve">improve bioprosthesis leaflets morphological analysis”. </w:t>
+      </w:r>
+    </w:p>
+    <w:p>
+      <w:pPr>
+        <w:pStyle w:val="NormalWeb"/>
+        <w:spacing w:before="0" w:beforeAutospacing="0" w:after="0" w:afterAutospacing="0" w:line="276" w:lineRule="auto"/>
+        <w:ind w:left="426" w:hanging="426"/>
+        <w:jc w:val="both"/>
+        <w:rPr>
+          <w:noProof/>
+          <w:sz w:val="27"/>
+          <w:szCs w:val="27"/>
+          <w:lang w:val="vi-VN"/>
+        </w:rPr>
+      </w:pPr>
+      <w:r>
+        <w:rPr>
+          <w:noProof/>
+          <w:sz w:val="27"/>
+          <w:szCs w:val="27"/>
+          <w:lang w:val="vi-VN"/>
+        </w:rPr>
         <w:t>[</w:t>
       </w:r>
-      <w:hyperlink r:id="rId43" w:tgtFrame="_blank" w:history="1">
-        <w:r>
-          <w:rPr>
-            <w:rStyle w:val="Hyperlink"/>
-            <w:noProof/>
-            <w:color w:val="auto"/>
-            <w:sz w:val="20"/>
-            <w:szCs w:val="20"/>
-            <w:u w:val="none"/>
-            <w:lang w:val="vi-VN"/>
-          </w:rPr>
-          <w:t>7</w:t>
-        </w:r>
-      </w:hyperlink>
       <w:r>
         <w:rPr>
           <w:noProof/>
-          <w:sz w:val="20"/>
-          <w:szCs w:val="20"/>
+          <w:sz w:val="27"/>
+          <w:szCs w:val="27"/>
+        </w:rPr>
+        <w:t>9</w:t>
+      </w:r>
+      <w:r>
+        <w:rPr>
+          <w:noProof/>
+          <w:sz w:val="27"/>
+          <w:szCs w:val="27"/>
           <w:lang w:val="vi-VN"/>
         </w:rPr>
-        <w:t>] I. Goodfellow, Y. Bengio, and A. </w:t>
+        <w:t>] “Intensity Normalization—A Critical Pre-processing Step for Efficient Brain Tumor Segmentation in MR Images” by S. Poornachandra, C. </w:t>
       </w:r>
       <w:hyperlink r:id="rId44" w:history="1">
         <w:r>
@@ -21182,49 +21773,126 @@
             <w:rStyle w:val="Hyperlink"/>
             <w:noProof/>
             <w:color w:val="auto"/>
-            <w:sz w:val="20"/>
-            <w:szCs w:val="20"/>
+            <w:sz w:val="27"/>
+            <w:szCs w:val="27"/>
             <w:u w:val="none"/>
             <w:lang w:val="vi-VN"/>
           </w:rPr>
-          <w:t>Courville, “Deep learning,” MIT Press, 2016</w:t>
+          <w:t>Naveena &amp; Manjunath Aradhya</w:t>
         </w:r>
       </w:hyperlink>
-      <w:hyperlink r:id="rId45" w:tgtFrame="_blank" w:history="1">
+      <w:r>
+        <w:rPr>
+          <w:noProof/>
+          <w:sz w:val="27"/>
+          <w:szCs w:val="27"/>
+          <w:lang w:val="vi-VN"/>
+        </w:rPr>
+        <w:t xml:space="preserve">. </w:t>
+      </w:r>
+    </w:p>
+    <w:p>
+      <w:pPr>
+        <w:pStyle w:val="NormalWeb"/>
+        <w:spacing w:before="0" w:beforeAutospacing="0" w:after="0" w:afterAutospacing="0" w:line="276" w:lineRule="auto"/>
+        <w:ind w:left="426" w:hanging="426"/>
+        <w:jc w:val="both"/>
+        <w:rPr>
+          <w:noProof/>
+          <w:sz w:val="27"/>
+          <w:szCs w:val="27"/>
+          <w:lang w:val="vi-VN"/>
+        </w:rPr>
+      </w:pPr>
+      <w:r>
+        <w:rPr>
+          <w:noProof/>
+          <w:sz w:val="27"/>
+          <w:szCs w:val="27"/>
+        </w:rPr>
+        <w:t xml:space="preserve">[10] </w:t>
+      </w:r>
+      <w:r>
+        <w:rPr>
+          <w:noProof/>
+          <w:sz w:val="27"/>
+          <w:szCs w:val="27"/>
+          <w:lang w:val="vi-VN"/>
+        </w:rPr>
+        <w:t>O. Ronneberger, P. Fischer, and T. Brox, “U-Net: Convolutional networks for biomedical image segmentation,” in International Conference on Medical Image Computing and Computer-Assisted Intervention (MICCAI), Springer LNCS Vol.9351: pp. </w:t>
+      </w:r>
+      <w:hyperlink r:id="rId45" w:history="1">
         <w:r>
           <w:rPr>
             <w:rStyle w:val="Hyperlink"/>
             <w:noProof/>
             <w:color w:val="auto"/>
-            <w:sz w:val="20"/>
-            <w:szCs w:val="20"/>
+            <w:sz w:val="27"/>
+            <w:szCs w:val="27"/>
             <w:u w:val="none"/>
-            <w:vertAlign w:val="superscript"/>
             <w:lang w:val="vi-VN"/>
           </w:rPr>
-          <w:t>3</w:t>
+          <w:t>234–241, 2015</w:t>
         </w:r>
       </w:hyperlink>
+      <w:r>
+        <w:rPr>
+          <w:noProof/>
+          <w:sz w:val="27"/>
+          <w:szCs w:val="27"/>
+          <w:lang w:val="vi-VN"/>
+        </w:rPr>
+        <w:t>.</w:t>
+      </w:r>
+    </w:p>
+    <w:p>
+      <w:pPr>
+        <w:pStyle w:val="NormalWeb"/>
+        <w:spacing w:before="0" w:beforeAutospacing="0" w:after="0" w:afterAutospacing="0" w:line="276" w:lineRule="auto"/>
+        <w:ind w:left="426" w:hanging="426"/>
+        <w:jc w:val="both"/>
+        <w:rPr>
+          <w:noProof/>
+          <w:sz w:val="27"/>
+          <w:szCs w:val="27"/>
+          <w:lang w:val="vi-VN"/>
+        </w:rPr>
+      </w:pPr>
+      <w:r>
+        <w:rPr>
+          <w:noProof/>
+          <w:sz w:val="27"/>
+          <w:szCs w:val="27"/>
+        </w:rPr>
+        <w:t>[11]</w:t>
+      </w:r>
+      <w:r>
+        <w:rPr>
+          <w:noProof/>
+          <w:sz w:val="27"/>
+          <w:szCs w:val="27"/>
+        </w:rPr>
+        <w:t xml:space="preserve"> </w:t>
+      </w:r>
       <w:hyperlink r:id="rId46" w:tgtFrame="_blank" w:history="1">
         <w:r>
           <w:rPr>
             <w:rStyle w:val="Hyperlink"/>
             <w:noProof/>
             <w:color w:val="auto"/>
-            <w:sz w:val="20"/>
-            <w:szCs w:val="20"/>
+            <w:sz w:val="27"/>
+            <w:szCs w:val="27"/>
             <w:u w:val="none"/>
-            <w:vertAlign w:val="superscript"/>
             <w:lang w:val="vi-VN"/>
           </w:rPr>
-          <w:t>4</w:t>
+          <w:t>“Attention U-Net: Learning Where to Look for the Pancreas,” arXiv:1804.03999v3 [cs.CV], May 20, 2018</w:t>
         </w:r>
       </w:hyperlink>
       <w:r>
         <w:rPr>
           <w:noProof/>
-          <w:sz w:val="20"/>
-          <w:szCs w:val="20"/>
+          <w:sz w:val="27"/>
+          <w:szCs w:val="27"/>
           <w:lang w:val="vi-VN"/>
         </w:rPr>
         <w:t>.</w:t>
@@ -21238,20 +21906,26 @@
         <w:jc w:val="both"/>
         <w:rPr>
           <w:noProof/>
-          <w:color w:val="000000"/>
-          <w:sz w:val="20"/>
-          <w:szCs w:val="20"/>
+          <w:sz w:val="27"/>
+          <w:szCs w:val="27"/>
           <w:lang w:val="vi-VN"/>
         </w:rPr>
       </w:pPr>
       <w:r>
         <w:rPr>
           <w:noProof/>
-          <w:sz w:val="20"/>
-          <w:szCs w:val="20"/>
-          <w:lang w:val="vi-VN"/>
-        </w:rPr>
-        <w:t>[</w:t>
+          <w:sz w:val="27"/>
+          <w:szCs w:val="27"/>
+        </w:rPr>
+        <w:t xml:space="preserve">[12] </w:t>
+      </w:r>
+      <w:r>
+        <w:rPr>
+          <w:noProof/>
+          <w:sz w:val="27"/>
+          <w:szCs w:val="27"/>
+        </w:rPr>
+        <w:t xml:space="preserve"> </w:t>
       </w:r>
       <w:hyperlink r:id="rId47" w:tgtFrame="_blank" w:history="1">
         <w:r>
@@ -21259,22 +21933,85 @@
             <w:rStyle w:val="Hyperlink"/>
             <w:noProof/>
             <w:color w:val="auto"/>
-            <w:sz w:val="20"/>
-            <w:szCs w:val="20"/>
+            <w:sz w:val="27"/>
+            <w:szCs w:val="27"/>
             <w:u w:val="none"/>
             <w:lang w:val="vi-VN"/>
           </w:rPr>
-          <w:t>8</w:t>
+          <w:t>“Continuous Dice Coefficient: a Method for Evaluating Probabilistic Segmentations,” arXiv:1906.11031</w:t>
         </w:r>
       </w:hyperlink>
       <w:r>
         <w:rPr>
           <w:noProof/>
-          <w:sz w:val="20"/>
-          <w:szCs w:val="20"/>
+          <w:sz w:val="27"/>
+          <w:szCs w:val="27"/>
           <w:lang w:val="vi-VN"/>
         </w:rPr>
-        <w:t>] X. Zhuang, “Multivariate mixture model for myocardial segmentation combining multi-source images,” IEEE Transactions on Pattern Analysis and Machine Intelligence, vol. 41, no. 12, pp. </w:t>
+        <w:t>.</w:t>
+      </w:r>
+    </w:p>
+    <w:p>
+      <w:pPr>
+        <w:pStyle w:val="NormalWeb"/>
+        <w:spacing w:before="0" w:beforeAutospacing="0" w:after="0" w:afterAutospacing="0" w:line="276" w:lineRule="auto"/>
+        <w:ind w:left="426" w:hanging="426"/>
+        <w:jc w:val="both"/>
+        <w:rPr>
+          <w:noProof/>
+          <w:sz w:val="27"/>
+          <w:szCs w:val="27"/>
+          <w:lang w:val="vi-VN"/>
+        </w:rPr>
+      </w:pPr>
+      <w:r>
+        <w:rPr>
+          <w:noProof/>
+          <w:sz w:val="27"/>
+          <w:szCs w:val="27"/>
+          <w:lang w:val="vi-VN"/>
+        </w:rPr>
+        <w:t>[</w:t>
+      </w:r>
+      <w:r>
+        <w:rPr>
+          <w:noProof/>
+          <w:sz w:val="27"/>
+          <w:szCs w:val="27"/>
+        </w:rPr>
+        <w:t>13</w:t>
+      </w:r>
+      <w:r>
+        <w:rPr>
+          <w:noProof/>
+          <w:sz w:val="27"/>
+          <w:szCs w:val="27"/>
+          <w:lang w:val="vi-VN"/>
+        </w:rPr>
+        <w:t>] W.E Lorensen and H.E Cline, “Marching cubes: A high resolution 3D surface construction algorithm,” ACM SIGGRAPH Computer Graphics, vol.21(4), pp:163–169, August 1987.</w:t>
+      </w:r>
+    </w:p>
+    <w:p>
+      <w:pPr>
+        <w:pStyle w:val="NormalWeb"/>
+        <w:spacing w:before="0" w:beforeAutospacing="0" w:after="0" w:afterAutospacing="0" w:line="276" w:lineRule="auto"/>
+        <w:ind w:left="426" w:hanging="426"/>
+        <w:jc w:val="both"/>
+        <w:rPr>
+          <w:noProof/>
+          <w:sz w:val="27"/>
+          <w:szCs w:val="27"/>
+          <w:lang w:val="vi-VN"/>
+        </w:rPr>
+      </w:pPr>
+      <w:r>
+        <w:rPr>
+          <w:noProof/>
+          <w:sz w:val="27"/>
+          <w:szCs w:val="27"/>
+          <w:lang w:val="vi-VN"/>
+        </w:rPr>
+        <w:t>[</w:t>
       </w:r>
       <w:hyperlink r:id="rId48" w:tgtFrame="_blank" w:history="1">
         <w:r>
@@ -21282,587 +22019,50 @@
             <w:rStyle w:val="Hyperlink"/>
             <w:noProof/>
             <w:color w:val="auto"/>
-            <w:sz w:val="20"/>
-            <w:szCs w:val="20"/>
+            <w:sz w:val="27"/>
+            <w:szCs w:val="27"/>
             <w:u w:val="none"/>
-            <w:lang w:val="vi-VN"/>
           </w:rPr>
-          <w:t>2933-2946, 2019</w:t>
+          <w:t>14</w:t>
         </w:r>
       </w:hyperlink>
       <w:r>
         <w:rPr>
           <w:noProof/>
+          <w:sz w:val="27"/>
+          <w:szCs w:val="27"/>
+          <w:lang w:val="vi-VN"/>
+        </w:rPr>
+        <w:t>] “System and method for the display of surface structures contained within the interior region of a solid body”, Patent filed on June 5th, 1985.</w:t>
+      </w:r>
+      <w:bookmarkEnd w:id="0"/>
+    </w:p>
+    <w:p>
+      <w:pPr>
+        <w:rPr>
+          <w:sz w:val="27"/>
+          <w:szCs w:val="27"/>
+        </w:rPr>
+      </w:pPr>
+    </w:p>
+    <w:p>
+      <w:pPr>
+        <w:pStyle w:val="NormalWeb"/>
+        <w:spacing w:before="0" w:beforeAutospacing="0" w:after="0" w:afterAutospacing="0"/>
+        <w:jc w:val="both"/>
+        <w:rPr>
+          <w:noProof/>
+          <w:color w:val="000000"/>
           <w:sz w:val="20"/>
           <w:szCs w:val="20"/>
           <w:lang w:val="vi-VN"/>
         </w:rPr>
-        <w:t>.</w:t>
-      </w:r>
-    </w:p>
-    <w:p>
-      <w:pPr>
-        <w:pStyle w:val="NormalWeb"/>
-        <w:spacing w:before="0" w:beforeAutospacing="0" w:after="0" w:afterAutospacing="0" w:line="276" w:lineRule="auto"/>
-        <w:ind w:left="426" w:hanging="426"/>
-        <w:jc w:val="both"/>
-        <w:rPr>
-          <w:noProof/>
-          <w:color w:val="000000"/>
-          <w:sz w:val="20"/>
-          <w:szCs w:val="20"/>
-          <w:lang w:val="vi-VN"/>
-        </w:rPr>
-      </w:pPr>
-      <w:r>
-        <w:rPr>
-          <w:noProof/>
-          <w:sz w:val="20"/>
-          <w:szCs w:val="20"/>
-          <w:lang w:val="vi-VN"/>
-        </w:rPr>
-        <w:t>[9] X. Zhuang and J. Shen, “Multi-scale patch and multi-modality atlases for whole heart segmentation of MRI,” Medical Image Analysis, vol. 31, pp. </w:t>
-      </w:r>
-      <w:hyperlink r:id="rId49" w:history="1">
-        <w:r>
-          <w:rPr>
-            <w:rStyle w:val="Hyperlink"/>
-            <w:noProof/>
-            <w:color w:val="auto"/>
-            <w:sz w:val="20"/>
-            <w:szCs w:val="20"/>
-            <w:u w:val="none"/>
-            <w:lang w:val="vi-VN"/>
-          </w:rPr>
-          <w:t>77-87, 2016</w:t>
-        </w:r>
-      </w:hyperlink>
-      <w:r>
-        <w:rPr>
-          <w:noProof/>
-          <w:sz w:val="20"/>
-          <w:szCs w:val="20"/>
-          <w:lang w:val="vi-VN"/>
-        </w:rPr>
-        <w:t>.</w:t>
-      </w:r>
-    </w:p>
-    <w:p>
-      <w:pPr>
-        <w:pStyle w:val="NormalWeb"/>
-        <w:spacing w:before="0" w:beforeAutospacing="0" w:after="0" w:afterAutospacing="0" w:line="276" w:lineRule="auto"/>
-        <w:ind w:left="426" w:hanging="426"/>
-        <w:jc w:val="both"/>
-        <w:rPr>
-          <w:noProof/>
-          <w:sz w:val="20"/>
-          <w:szCs w:val="20"/>
-          <w:lang w:val="vi-VN"/>
-        </w:rPr>
-      </w:pPr>
-      <w:r>
-        <w:rPr>
-          <w:noProof/>
-          <w:sz w:val="20"/>
-          <w:szCs w:val="20"/>
-          <w:lang w:val="vi-VN"/>
-        </w:rPr>
-        <w:t>[10] X. Luo and X. </w:t>
-      </w:r>
-      <w:hyperlink r:id="rId50" w:tgtFrame="_blank" w:history="1">
-        <w:r>
-          <w:rPr>
-            <w:rStyle w:val="Hyperlink"/>
-            <w:noProof/>
-            <w:color w:val="auto"/>
-            <w:sz w:val="20"/>
-            <w:szCs w:val="20"/>
-            <w:u w:val="none"/>
-            <w:lang w:val="vi-VN"/>
-          </w:rPr>
-          <w:t>Zhuang, “X-Metric: An N-Dimensional Information-Theoretic Framework for Groupwise Registration and Deep Combined Computing,” IEEE Transactions on Pattern Analysis and Machine Intelligence, published online in November 2022</w:t>
-        </w:r>
-      </w:hyperlink>
-      <w:r>
-        <w:rPr>
-          <w:noProof/>
-          <w:sz w:val="20"/>
-          <w:szCs w:val="20"/>
-          <w:lang w:val="vi-VN"/>
-        </w:rPr>
-        <w:t>.</w:t>
-      </w:r>
-    </w:p>
-    <w:p>
-      <w:pPr>
-        <w:pStyle w:val="NormalWeb"/>
-        <w:spacing w:before="0" w:beforeAutospacing="0" w:after="0" w:afterAutospacing="0" w:line="276" w:lineRule="auto"/>
-        <w:ind w:left="426" w:hanging="426"/>
-        <w:jc w:val="both"/>
-        <w:rPr>
-          <w:noProof/>
-          <w:sz w:val="20"/>
-          <w:szCs w:val="20"/>
-          <w:lang w:val="vi-VN"/>
-        </w:rPr>
-      </w:pPr>
-      <w:r>
-        <w:rPr>
-          <w:noProof/>
-          <w:sz w:val="20"/>
-          <w:szCs w:val="20"/>
-          <w:lang w:val="vi-VN"/>
-        </w:rPr>
-        <w:t>[11] M. </w:t>
-      </w:r>
-      <w:hyperlink r:id="rId51" w:tgtFrame="_blank" w:history="1">
-        <w:r>
-          <w:rPr>
-            <w:rStyle w:val="Hyperlink"/>
-            <w:noProof/>
-            <w:color w:val="auto"/>
-            <w:sz w:val="20"/>
-            <w:szCs w:val="20"/>
-            <w:u w:val="none"/>
-            <w:lang w:val="vi-VN"/>
-          </w:rPr>
-          <w:t>Masoudi, “Patient01-16,” figshare Dataset, DOI: 10.6084/m9.figshare.6265292.v3, 2018</w:t>
-        </w:r>
-      </w:hyperlink>
-      <w:r>
-        <w:rPr>
-          <w:noProof/>
-          <w:sz w:val="20"/>
-          <w:szCs w:val="20"/>
-          <w:lang w:val="vi-VN"/>
-        </w:rPr>
-        <w:t>.</w:t>
-      </w:r>
-    </w:p>
-    <w:p>
-      <w:pPr>
-        <w:pStyle w:val="NormalWeb"/>
-        <w:spacing w:before="0" w:beforeAutospacing="0" w:after="0" w:afterAutospacing="0" w:line="276" w:lineRule="auto"/>
-        <w:ind w:left="426" w:hanging="426"/>
-        <w:jc w:val="both"/>
-        <w:rPr>
-          <w:noProof/>
-          <w:sz w:val="20"/>
-          <w:szCs w:val="20"/>
-          <w:lang w:val="vi-VN"/>
-        </w:rPr>
-      </w:pPr>
-      <w:r>
-        <w:rPr>
-          <w:noProof/>
-          <w:sz w:val="20"/>
-          <w:szCs w:val="20"/>
-          <w:lang w:val="vi-VN"/>
-        </w:rPr>
-        <w:t>[12] P. Haigron et al., “CT-scan images preprocessing and segmentation to</w:t>
-      </w:r>
-    </w:p>
-    <w:p>
-      <w:pPr>
-        <w:pStyle w:val="NormalWeb"/>
-        <w:spacing w:before="0" w:beforeAutospacing="0" w:after="0" w:afterAutospacing="0" w:line="276" w:lineRule="auto"/>
-        <w:ind w:left="426"/>
-        <w:rPr>
-          <w:noProof/>
-          <w:sz w:val="20"/>
-          <w:szCs w:val="20"/>
-          <w:lang w:val="vi-VN"/>
-        </w:rPr>
-      </w:pPr>
-      <w:r>
-        <w:rPr>
-          <w:noProof/>
-          <w:sz w:val="20"/>
-          <w:szCs w:val="20"/>
-          <w:lang w:val="vi-VN"/>
-        </w:rPr>
-        <w:t xml:space="preserve">improve bioprosthesis leaflets morphological analysis”. </w:t>
-      </w:r>
-    </w:p>
-    <w:p>
-      <w:pPr>
-        <w:pStyle w:val="NormalWeb"/>
-        <w:spacing w:before="0" w:beforeAutospacing="0" w:after="0" w:afterAutospacing="0" w:line="276" w:lineRule="auto"/>
-        <w:ind w:left="426" w:hanging="426"/>
-        <w:jc w:val="both"/>
-        <w:rPr>
-          <w:noProof/>
-          <w:sz w:val="20"/>
-          <w:szCs w:val="20"/>
-          <w:lang w:val="vi-VN"/>
-        </w:rPr>
-      </w:pPr>
-      <w:r>
-        <w:rPr>
-          <w:noProof/>
-          <w:sz w:val="20"/>
-          <w:szCs w:val="20"/>
-          <w:lang w:val="vi-VN"/>
-        </w:rPr>
-        <w:t>[13] “Intensity Normalization—A Critical Pre-processing Step for Efficient Brain Tumor Segmentation in MR Images” by S. Poornachandra, C. </w:t>
-      </w:r>
-      <w:hyperlink r:id="rId52" w:history="1">
-        <w:r>
-          <w:rPr>
-            <w:rStyle w:val="Hyperlink"/>
-            <w:noProof/>
-            <w:color w:val="auto"/>
-            <w:sz w:val="20"/>
-            <w:szCs w:val="20"/>
-            <w:u w:val="none"/>
-            <w:lang w:val="vi-VN"/>
-          </w:rPr>
-          <w:t>Naveena &amp; Manjunath Aradhya</w:t>
-        </w:r>
-      </w:hyperlink>
-      <w:r>
-        <w:rPr>
-          <w:noProof/>
-          <w:sz w:val="20"/>
-          <w:szCs w:val="20"/>
-          <w:lang w:val="vi-VN"/>
-        </w:rPr>
-        <w:t xml:space="preserve">. </w:t>
-      </w:r>
-    </w:p>
-    <w:p>
-      <w:pPr>
-        <w:pStyle w:val="NormalWeb"/>
-        <w:spacing w:before="0" w:beforeAutospacing="0" w:after="0" w:afterAutospacing="0" w:line="276" w:lineRule="auto"/>
-        <w:ind w:left="426" w:hanging="426"/>
-        <w:jc w:val="both"/>
-        <w:rPr>
-          <w:noProof/>
-          <w:sz w:val="20"/>
-          <w:szCs w:val="20"/>
-          <w:lang w:val="vi-VN"/>
-        </w:rPr>
-      </w:pPr>
-      <w:r>
-        <w:rPr>
-          <w:noProof/>
-          <w:sz w:val="20"/>
-          <w:szCs w:val="20"/>
-          <w:lang w:val="vi-VN"/>
-        </w:rPr>
-        <w:t>[1</w:t>
-      </w:r>
-      <w:hyperlink r:id="rId53" w:tgtFrame="_blank" w:history="1">
-        <w:r>
-          <w:rPr>
-            <w:rStyle w:val="Hyperlink"/>
-            <w:noProof/>
-            <w:color w:val="auto"/>
-            <w:sz w:val="20"/>
-            <w:szCs w:val="20"/>
-            <w:u w:val="none"/>
-            <w:lang w:val="vi-VN"/>
-          </w:rPr>
-          <w:t>4</w:t>
-        </w:r>
-      </w:hyperlink>
-      <w:r>
-        <w:rPr>
-          <w:noProof/>
-          <w:sz w:val="20"/>
-          <w:szCs w:val="20"/>
-          <w:lang w:val="vi-VN"/>
-        </w:rPr>
-        <w:t>] O. Ronneberger, P. Fischer, and T. Brox, “U-Net: Convolutional networks for biomedical image segmentation,” in International Conference on Medical Image Computing and Computer-Assisted Intervention (MICCAI), Springer LNCS Vol.9351: pp. </w:t>
-      </w:r>
-      <w:hyperlink r:id="rId54" w:history="1">
-        <w:r>
-          <w:rPr>
-            <w:rStyle w:val="Hyperlink"/>
-            <w:noProof/>
-            <w:color w:val="auto"/>
-            <w:sz w:val="20"/>
-            <w:szCs w:val="20"/>
-            <w:u w:val="none"/>
-            <w:lang w:val="vi-VN"/>
-          </w:rPr>
-          <w:t>234–241, 2015</w:t>
-        </w:r>
-      </w:hyperlink>
-      <w:r>
-        <w:rPr>
-          <w:noProof/>
-          <w:sz w:val="20"/>
-          <w:szCs w:val="20"/>
-          <w:lang w:val="vi-VN"/>
-        </w:rPr>
-        <w:t>.</w:t>
-      </w:r>
-    </w:p>
-    <w:p>
-      <w:pPr>
-        <w:pStyle w:val="NormalWeb"/>
-        <w:spacing w:before="0" w:beforeAutospacing="0" w:after="0" w:afterAutospacing="0" w:line="276" w:lineRule="auto"/>
-        <w:ind w:left="426" w:hanging="426"/>
-        <w:jc w:val="both"/>
-        <w:rPr>
-          <w:noProof/>
-          <w:sz w:val="20"/>
-          <w:szCs w:val="20"/>
-          <w:lang w:val="vi-VN"/>
-        </w:rPr>
-      </w:pPr>
-      <w:r>
-        <w:rPr>
-          <w:noProof/>
-          <w:sz w:val="20"/>
-          <w:szCs w:val="20"/>
-          <w:lang w:val="vi-VN"/>
-        </w:rPr>
-        <w:t>[15]</w:t>
-      </w:r>
-      <w:hyperlink r:id="rId55" w:tgtFrame="_blank" w:history="1">
-        <w:r>
-          <w:rPr>
-            <w:rStyle w:val="Hyperlink"/>
-            <w:noProof/>
-            <w:color w:val="auto"/>
-            <w:sz w:val="20"/>
-            <w:szCs w:val="20"/>
-            <w:u w:val="none"/>
-            <w:lang w:val="vi-VN"/>
-          </w:rPr>
-          <w:t> “Attention U-Net: Learning Where to Look for the Pancreas,” arXiv:1804.03999v3 [cs.CV], May 20, 2018</w:t>
-        </w:r>
-      </w:hyperlink>
-      <w:r>
-        <w:rPr>
-          <w:noProof/>
-          <w:sz w:val="20"/>
-          <w:szCs w:val="20"/>
-          <w:lang w:val="vi-VN"/>
-        </w:rPr>
-        <w:t>.</w:t>
-      </w:r>
-    </w:p>
-    <w:p>
-      <w:pPr>
-        <w:pStyle w:val="NormalWeb"/>
-        <w:spacing w:before="0" w:beforeAutospacing="0" w:after="0" w:afterAutospacing="0" w:line="276" w:lineRule="auto"/>
-        <w:ind w:left="426" w:hanging="426"/>
-        <w:jc w:val="both"/>
-        <w:rPr>
-          <w:noProof/>
-          <w:sz w:val="20"/>
-          <w:szCs w:val="20"/>
-          <w:lang w:val="vi-VN"/>
-        </w:rPr>
-      </w:pPr>
-      <w:r>
-        <w:rPr>
-          <w:noProof/>
-          <w:sz w:val="20"/>
-          <w:szCs w:val="20"/>
-          <w:lang w:val="vi-VN"/>
-        </w:rPr>
-        <w:t>[1</w:t>
-      </w:r>
-      <w:hyperlink r:id="rId56" w:tgtFrame="_blank" w:history="1">
-        <w:r>
-          <w:rPr>
-            <w:rStyle w:val="Hyperlink"/>
-            <w:noProof/>
-            <w:color w:val="auto"/>
-            <w:sz w:val="20"/>
-            <w:szCs w:val="20"/>
-            <w:u w:val="none"/>
-            <w:lang w:val="vi-VN"/>
-          </w:rPr>
-          <w:t>6</w:t>
-        </w:r>
-      </w:hyperlink>
-      <w:r>
-        <w:rPr>
-          <w:noProof/>
-          <w:sz w:val="20"/>
-          <w:szCs w:val="20"/>
-          <w:lang w:val="vi-VN"/>
-        </w:rPr>
-        <w:t>]</w:t>
-      </w:r>
-      <w:hyperlink r:id="rId57" w:tgtFrame="_blank" w:history="1">
-        <w:r>
-          <w:rPr>
-            <w:rStyle w:val="Hyperlink"/>
-            <w:noProof/>
-            <w:color w:val="auto"/>
-            <w:sz w:val="20"/>
-            <w:szCs w:val="20"/>
-            <w:u w:val="none"/>
-            <w:lang w:val="vi-VN"/>
-          </w:rPr>
-          <w:t> “Continuous Dice Coefficient: a Method for Evaluating Probabilistic Segmentations,” arXiv:1906.11031</w:t>
-        </w:r>
-      </w:hyperlink>
-      <w:r>
-        <w:rPr>
-          <w:noProof/>
-          <w:sz w:val="20"/>
-          <w:szCs w:val="20"/>
-          <w:lang w:val="vi-VN"/>
-        </w:rPr>
-        <w:t>.</w:t>
-      </w:r>
-    </w:p>
-    <w:p>
-      <w:pPr>
-        <w:pStyle w:val="NormalWeb"/>
-        <w:spacing w:before="0" w:beforeAutospacing="0" w:after="0" w:afterAutospacing="0" w:line="276" w:lineRule="auto"/>
-        <w:ind w:left="426" w:hanging="426"/>
-        <w:jc w:val="both"/>
-        <w:rPr>
-          <w:noProof/>
-          <w:sz w:val="20"/>
-          <w:szCs w:val="20"/>
-          <w:lang w:val="vi-VN"/>
-        </w:rPr>
-      </w:pPr>
-      <w:r>
-        <w:rPr>
-          <w:noProof/>
-          <w:sz w:val="20"/>
-          <w:szCs w:val="20"/>
-          <w:lang w:val="vi-VN"/>
-        </w:rPr>
-        <w:t>[1</w:t>
-      </w:r>
-      <w:hyperlink r:id="rId58" w:tgtFrame="_blank" w:history="1">
-        <w:r>
-          <w:rPr>
-            <w:rStyle w:val="Hyperlink"/>
-            <w:noProof/>
-            <w:color w:val="auto"/>
-            <w:sz w:val="20"/>
-            <w:szCs w:val="20"/>
-            <w:u w:val="none"/>
-            <w:lang w:val="vi-VN"/>
-          </w:rPr>
-          <w:t>7</w:t>
-        </w:r>
-      </w:hyperlink>
-      <w:r>
-        <w:rPr>
-          <w:noProof/>
-          <w:sz w:val="20"/>
-          <w:szCs w:val="20"/>
-          <w:lang w:val="vi-VN"/>
-        </w:rPr>
-        <w:t>] W.E Lorensen and H.E Cline, “Marching cubes: A high resolution 3D surface construction algorithm,” ACM SIGGRAPH Computer Graphics, vol.21(4), pp:163–169, August 1987.</w:t>
-      </w:r>
-    </w:p>
-    <w:p>
-      <w:pPr>
-        <w:pStyle w:val="NormalWeb"/>
-        <w:spacing w:before="0" w:beforeAutospacing="0" w:after="0" w:afterAutospacing="0" w:line="276" w:lineRule="auto"/>
-        <w:ind w:left="426" w:hanging="426"/>
-        <w:jc w:val="both"/>
-        <w:rPr>
-          <w:noProof/>
-          <w:sz w:val="20"/>
-          <w:szCs w:val="20"/>
-          <w:lang w:val="vi-VN"/>
-        </w:rPr>
-      </w:pPr>
-      <w:r>
-        <w:rPr>
-          <w:noProof/>
-          <w:sz w:val="20"/>
-          <w:szCs w:val="20"/>
-          <w:lang w:val="vi-VN"/>
-        </w:rPr>
-        <w:t>[</w:t>
-      </w:r>
-      <w:hyperlink r:id="rId59" w:tgtFrame="_blank" w:history="1">
-        <w:r>
-          <w:rPr>
-            <w:rStyle w:val="Hyperlink"/>
-            <w:noProof/>
-            <w:color w:val="auto"/>
-            <w:sz w:val="20"/>
-            <w:szCs w:val="20"/>
-            <w:u w:val="none"/>
-            <w:lang w:val="vi-VN"/>
-          </w:rPr>
-          <w:t>18</w:t>
-        </w:r>
-      </w:hyperlink>
-      <w:r>
-        <w:rPr>
-          <w:noProof/>
-          <w:sz w:val="20"/>
-          <w:szCs w:val="20"/>
-          <w:lang w:val="vi-VN"/>
-        </w:rPr>
-        <w:t>] “System and method for the display of surface structures contained within the interior region of a solid body”, Patent filed on June 5th, 1985.</w:t>
-      </w:r>
-    </w:p>
-    <w:bookmarkEnd w:id="0"/>
-    <w:p>
-      <w:pPr>
-        <w:rPr>
-          <w:sz w:val="27"/>
-          <w:szCs w:val="27"/>
-        </w:rPr>
-      </w:pPr>
-    </w:p>
-    <w:p>
-      <w:pPr>
-        <w:rPr>
-          <w:sz w:val="27"/>
-          <w:szCs w:val="27"/>
-        </w:rPr>
-      </w:pPr>
-    </w:p>
-    <w:p>
-      <w:pPr>
-        <w:pStyle w:val="NormalWeb"/>
-        <w:spacing w:before="0" w:beforeAutospacing="0" w:after="0" w:afterAutospacing="0"/>
-        <w:jc w:val="both"/>
-        <w:rPr>
-          <w:noProof/>
-          <w:color w:val="000000"/>
-          <w:sz w:val="27"/>
-          <w:szCs w:val="27"/>
-          <w:lang w:val="vi-VN"/>
-        </w:rPr>
-      </w:pPr>
-    </w:p>
-    <w:p>
-      <w:pPr>
-        <w:pStyle w:val="NormalWeb"/>
-        <w:spacing w:before="0" w:beforeAutospacing="0" w:after="0" w:afterAutospacing="0"/>
-        <w:jc w:val="both"/>
-        <w:rPr>
-          <w:noProof/>
-          <w:color w:val="000000"/>
-          <w:sz w:val="27"/>
-          <w:szCs w:val="27"/>
-        </w:rPr>
-      </w:pPr>
-      <w:r>
-        <w:rPr>
-          <w:noProof/>
-          <w:color w:val="000000"/>
-          <w:sz w:val="27"/>
-          <w:szCs w:val="27"/>
-        </w:rPr>
-        <w:t>Xiahai Zhuang et al., "Evaluation of Algorithms for Multi-Modality Whole Heart Segmentation: An Open-Access Grand Challenge," Medical Image Analysis 58 (2020): 101537</w:t>
-      </w:r>
+      </w:pPr>
     </w:p>
     <w:sectPr>
-      <w:headerReference w:type="even" r:id="rId60"/>
-      <w:footerReference w:type="even" r:id="rId61"/>
-      <w:footerReference w:type="default" r:id="rId62"/>
+      <w:headerReference w:type="even" r:id="rId49"/>
+      <w:footerReference w:type="even" r:id="rId50"/>
+      <w:footerReference w:type="default" r:id="rId51"/>
       <w:type w:val="continuous"/>
       <w:pgSz w:w="11907" w:h="16840" w:code="9"/>
       <w:pgMar w:top="1138" w:right="1109" w:bottom="1109" w:left="1282" w:header="346" w:footer="619" w:gutter="0"/>

</xml_diff>